<commit_message>
atualizacao da analise de segunda instancia
</commit_message>
<xml_diff>
--- a/inst/relatorio/relatorio.docx
+++ b/inst/relatorio/relatorio.docx
@@ -2249,7 +2249,7 @@
         <w:pStyle w:val="Corpodetexto"/>
       </w:pPr>
       <w:r>
-        <w:t xml:space="preserve">A base de segunda instância foi considerada para calcular a taxa de recorribilidade e a taxa de decisões favoráveis na segunda instância. A taxa de reforma não foi calculada, porque para isso seria necessário analisar o polo da parte no processo de segunda instância, que não foi realizado por limitações técnicas.</w:t>
+        <w:t xml:space="preserve">Após o filtro inicial, a base passou por uma revisão manual. Dos 173 casos, 98 foram considerados como dentro do escopo, sendo que 57 tinham alguma decisão. Na nova análise, foram incluídas duas informações manualmente: se a decisão arbitral foi reformada e uma coluna identificando se o caso era relacionado com a Unimed.</w:t>
       </w:r>
     </w:p>
     <w:p>
@@ -2257,7 +2257,15 @@
         <w:pStyle w:val="Corpodetexto"/>
       </w:pPr>
       <w:r>
-        <w:t xml:space="preserve">A base considerada possui 173 linhas e 4 colunas. A base de dados em Excel pode ser baixada</w:t>
+        <w:t xml:space="preserve">A base de segunda instância foi considerada para calcular a taxa de recorribilidade e a taxa de decisões favoráveis na segunda instância. A taxa de reforma da decisão arbitral foi calculada a partir da análise manual.</w:t>
+      </w:r>
+    </w:p>
+    <w:p>
+      <w:pPr>
+        <w:pStyle w:val="Corpodetexto"/>
+      </w:pPr>
+      <w:r>
+        <w:t xml:space="preserve">A base considerada possui 98 linhas e 8 colunas. A base de dados em Excel pode ser baixada</w:t>
       </w:r>
       <w:r>
         <w:t xml:space="preserve"> </w:t>
@@ -2276,7 +2284,7 @@
     </w:p>
     <w:bookmarkEnd w:id="34"/>
     <w:bookmarkEnd w:id="35"/>
-    <w:bookmarkStart w:id="70" w:name="análise"/>
+    <w:bookmarkStart w:id="69" w:name="análise"/>
     <w:p>
       <w:pPr>
         <w:pStyle w:val="Ttulo2"/>
@@ -5634,7 +5642,7 @@
       </w:tr>
     </w:tbl>
     <w:bookmarkEnd w:id="54"/>
-    <w:bookmarkStart w:id="69" w:name="questões-adicionais"/>
+    <w:bookmarkStart w:id="68" w:name="questões-adicionais"/>
     <w:p>
       <w:pPr>
         <w:pStyle w:val="Ttulo3"/>
@@ -6874,7 +6882,7 @@
       </w:tr>
     </w:tbl>
     <w:bookmarkEnd w:id="65"/>
-    <w:bookmarkStart w:id="68" w:name="segunda-instância-1"/>
+    <w:bookmarkStart w:id="67" w:name="segunda-instância-1"/>
     <w:p>
       <w:pPr>
         <w:pStyle w:val="Ttulo4"/>
@@ -6888,15 +6896,7 @@
         <w:pStyle w:val="FirstParagraph"/>
       </w:pPr>
       <w:r>
-        <w:t xml:space="preserve">A taxa de recorribilidade estimada é maior que 60%. Isso ocorre porque foram encontrados 173 recursos nos 289 casos estudados. No entanto, foram encontrados casos com mais de um agravo de instrumento, que não foram considerados na análise. Por isso, a taxa é maior que 60% e não exatamente 60%.</w:t>
-      </w:r>
-    </w:p>
-    <w:p>
-      <w:pPr>
-        <w:pStyle w:val="Corpodetexto"/>
-      </w:pPr>
-      <w:r>
-        <w:t xml:space="preserve">Dividindo as taxas por categoria de processo, encontra-se o resultado da</w:t>
+        <w:t xml:space="preserve">A taxa de recorribilidade estimada é de quase 20%. Isso ocorre porque foram encontrados 57 recursos nos 289 casos estudados. Dividindo as taxas por categoria de processo, encontra-se o resultado da</w:t>
       </w:r>
       <w:r>
         <w:t xml:space="preserve"> </w:t>
@@ -7021,19 +7021,19 @@
               <w:jc w:val="right"/>
             </w:pPr>
             <w:r>
-              <w:t xml:space="preserve">88</w:t>
-            </w:r>
-          </w:p>
-        </w:tc>
-        <w:tc>
-          <w:tcPr/>
-          <w:p>
-            <w:pPr>
-              <w:pStyle w:val="Compact"/>
-              <w:jc w:val="right"/>
-            </w:pPr>
-            <w:r>
-              <w:t xml:space="preserve">92.6%</w:t>
+              <w:t xml:space="preserve">46</w:t>
+            </w:r>
+          </w:p>
+        </w:tc>
+        <w:tc>
+          <w:tcPr/>
+          <w:p>
+            <w:pPr>
+              <w:pStyle w:val="Compact"/>
+              <w:jc w:val="right"/>
+            </w:pPr>
+            <w:r>
+              <w:t xml:space="preserve">48.4%</w:t>
             </w:r>
           </w:p>
         </w:tc>
@@ -7071,19 +7071,19 @@
               <w:jc w:val="right"/>
             </w:pPr>
             <w:r>
-              <w:t xml:space="preserve">41</w:t>
-            </w:r>
-          </w:p>
-        </w:tc>
-        <w:tc>
-          <w:tcPr/>
-          <w:p>
-            <w:pPr>
-              <w:pStyle w:val="Compact"/>
-              <w:jc w:val="right"/>
-            </w:pPr>
-            <w:r>
-              <w:t xml:space="preserve">65.1%</w:t>
+              <w:t xml:space="preserve">24</w:t>
+            </w:r>
+          </w:p>
+        </w:tc>
+        <w:tc>
+          <w:tcPr/>
+          <w:p>
+            <w:pPr>
+              <w:pStyle w:val="Compact"/>
+              <w:jc w:val="right"/>
+            </w:pPr>
+            <w:r>
+              <w:t xml:space="preserve">38.1%</w:t>
             </w:r>
           </w:p>
         </w:tc>
@@ -7121,19 +7121,19 @@
               <w:jc w:val="right"/>
             </w:pPr>
             <w:r>
-              <w:t xml:space="preserve">30</w:t>
-            </w:r>
-          </w:p>
-        </w:tc>
-        <w:tc>
-          <w:tcPr/>
-          <w:p>
-            <w:pPr>
-              <w:pStyle w:val="Compact"/>
-              <w:jc w:val="right"/>
-            </w:pPr>
-            <w:r>
-              <w:t xml:space="preserve">65.2%</w:t>
+              <w:t xml:space="preserve">21</w:t>
+            </w:r>
+          </w:p>
+        </w:tc>
+        <w:tc>
+          <w:tcPr/>
+          <w:p>
+            <w:pPr>
+              <w:pStyle w:val="Compact"/>
+              <w:jc w:val="right"/>
+            </w:pPr>
+            <w:r>
+              <w:t xml:space="preserve">45.7%</w:t>
             </w:r>
           </w:p>
         </w:tc>
@@ -7171,19 +7171,19 @@
               <w:jc w:val="right"/>
             </w:pPr>
             <w:r>
-              <w:t xml:space="preserve">9</w:t>
-            </w:r>
-          </w:p>
-        </w:tc>
-        <w:tc>
-          <w:tcPr/>
-          <w:p>
-            <w:pPr>
-              <w:pStyle w:val="Compact"/>
-              <w:jc w:val="right"/>
-            </w:pPr>
-            <w:r>
-              <w:t xml:space="preserve">12.0%</w:t>
+              <w:t xml:space="preserve">5</w:t>
+            </w:r>
+          </w:p>
+        </w:tc>
+        <w:tc>
+          <w:tcPr/>
+          <w:p>
+            <w:pPr>
+              <w:pStyle w:val="Compact"/>
+              <w:jc w:val="right"/>
+            </w:pPr>
+            <w:r>
+              <w:t xml:space="preserve">6.7%</w:t>
             </w:r>
           </w:p>
         </w:tc>
@@ -7221,19 +7221,19 @@
               <w:jc w:val="right"/>
             </w:pPr>
             <w:r>
-              <w:t xml:space="preserve">5</w:t>
-            </w:r>
-          </w:p>
-        </w:tc>
-        <w:tc>
-          <w:tcPr/>
-          <w:p>
-            <w:pPr>
-              <w:pStyle w:val="Compact"/>
-              <w:jc w:val="right"/>
-            </w:pPr>
-            <w:r>
-              <w:t xml:space="preserve">50.0%</w:t>
+              <w:t xml:space="preserve">2</w:t>
+            </w:r>
+          </w:p>
+        </w:tc>
+        <w:tc>
+          <w:tcPr/>
+          <w:p>
+            <w:pPr>
+              <w:pStyle w:val="Compact"/>
+              <w:jc w:val="right"/>
+            </w:pPr>
+            <w:r>
+              <w:t xml:space="preserve">20.0%</w:t>
             </w:r>
           </w:p>
         </w:tc>
@@ -7245,7 +7245,7 @@
         <w:pStyle w:val="Corpodetexto"/>
       </w:pPr>
       <w:r>
-        <w:t xml:space="preserve">Já com relação à taxa de decisões desfavoráveis, observa-se uma taxa geral de 57% de recursos negados. Desconsiderando-se os casos prejudicados, não conhecidos, ou com reexame de prova, a taxa de casos improvidos aumenta para 64%.</w:t>
+        <w:t xml:space="preserve">Já com relação à taxa de recursos providos, observa-se uma taxa geral de 77% de recursos totalmente providos ou providos em parte. Não foi apresentada uma taxa de recursos providos ou parcialmente providos por categoria por conta da pequena quantidade de dados, que aumenta a variabilidade nas proporções encontradas.</w:t>
       </w:r>
     </w:p>
     <w:p>
@@ -7253,574 +7253,21 @@
         <w:pStyle w:val="Corpodetexto"/>
       </w:pPr>
       <w:r>
-        <w:t xml:space="preserve">Dividindo as taxas por categoria de processo, encontra-se o resultado da</w:t>
-      </w:r>
-      <w:r>
-        <w:t xml:space="preserve"> </w:t>
-      </w:r>
-      <w:hyperlink w:anchor="tbl-tx-desf-categoria">
-        <w:r>
-          <w:rPr>
-            <w:rStyle w:val="Hyperlink"/>
-          </w:rPr>
-          <w:t xml:space="preserve">Tabela 18</w:t>
-        </w:r>
-      </w:hyperlink>
-      <w:r>
-        <w:t xml:space="preserve">. É possível notar que as anulatórias são as que apresentam menor proporção de recursos negados. No entanto, as taxas são muito próximas entre as categorias.</w:t>
+        <w:t xml:space="preserve">Com relação à Unimed, observa-se que 31 dos 57 (54%) dos casos com decisão têm relação com a Unimed. A taxa de recursos providos nos casos que envolvem Unimed é de 94%, sendo que 74% dos recursos são providos em parte.</w:t>
       </w:r>
     </w:p>
-    <w:bookmarkStart w:id="67" w:name="tbl-tx-desf-categoria"/>
     <w:p>
       <w:pPr>
-        <w:pStyle w:val="TableCaption"/>
-      </w:pPr>
-      <w:r>
-        <w:t xml:space="preserve">Tabela 18: Quantidade e proporção de resultados por tipo de processo.</w:t>
+        <w:pStyle w:val="Corpodetexto"/>
+      </w:pPr>
+      <w:r>
+        <w:t xml:space="preserve">Finalmente, com relação à reforma da decisão arbitral nas anulatórias, foi identificada uma proporção de 85% (28 de 33 casos). Isso significa que, dos casos que chegaram à segunda instância, a decisão final sobre a sentença arbitral foi de reformar da decisão arbitral, pelo menos em parte.</w:t>
       </w:r>
     </w:p>
-    <w:tbl>
-      <w:tblPr>
-        <w:tblStyle w:val="Table"/>
-        <w:tblW w:type="pct" w:w="5000"/>
-        <w:tblLook w:firstRow="1" w:lastRow="0" w:firstColumn="0" w:lastColumn="0" w:noHBand="0" w:noVBand="0" w:val="0020"/>
-        <w:tblCaption w:val="Tabela 18: Quantidade e proporção de resultados por tipo de processo."/>
-      </w:tblPr>
-      <w:tblGrid>
-        <w:gridCol w:w="979"/>
-        <w:gridCol w:w="816"/>
-        <w:gridCol w:w="3102"/>
-        <w:gridCol w:w="734"/>
-        <w:gridCol w:w="1388"/>
-        <w:gridCol w:w="898"/>
-      </w:tblGrid>
-      <w:tr>
-        <w:trPr>
-          <w:tblHeader w:val="true"/>
-        </w:trPr>
-        <w:tc>
-          <w:tcPr/>
-          <w:p>
-            <w:pPr>
-              <w:pStyle w:val="Compact"/>
-              <w:jc w:val="left"/>
-            </w:pPr>
-            <w:r>
-              <w:t xml:space="preserve">Categoria</w:t>
-            </w:r>
-          </w:p>
-        </w:tc>
-        <w:tc>
-          <w:tcPr/>
-          <w:p>
-            <w:pPr>
-              <w:pStyle w:val="Compact"/>
-              <w:jc w:val="left"/>
-            </w:pPr>
-            <w:r>
-              <w:t xml:space="preserve">Improvido</w:t>
-            </w:r>
-          </w:p>
-        </w:tc>
-        <w:tc>
-          <w:tcPr/>
-          <w:p>
-            <w:pPr>
-              <w:pStyle w:val="Compact"/>
-              <w:jc w:val="left"/>
-            </w:pPr>
-            <w:r>
-              <w:t xml:space="preserve">Prejudicado / Não conhecido / Reexame</w:t>
-            </w:r>
-          </w:p>
-        </w:tc>
-        <w:tc>
-          <w:tcPr/>
-          <w:p>
-            <w:pPr>
-              <w:pStyle w:val="Compact"/>
-              <w:jc w:val="left"/>
-            </w:pPr>
-            <w:r>
-              <w:t xml:space="preserve">Provido</w:t>
-            </w:r>
-          </w:p>
-        </w:tc>
-        <w:tc>
-          <w:tcPr/>
-          <w:p>
-            <w:pPr>
-              <w:pStyle w:val="Compact"/>
-              <w:jc w:val="left"/>
-            </w:pPr>
-            <w:r>
-              <w:t xml:space="preserve">Provido em parte</w:t>
-            </w:r>
-          </w:p>
-        </w:tc>
-        <w:tc>
-          <w:tcPr/>
-          <w:p>
-            <w:pPr>
-              <w:pStyle w:val="Compact"/>
-              <w:jc w:val="left"/>
-            </w:pPr>
-            <w:r>
-              <w:t xml:space="preserve">Total</w:t>
-            </w:r>
-          </w:p>
-        </w:tc>
-      </w:tr>
-      <w:tr>
-        <w:tc>
-          <w:tcPr/>
-          <w:p>
-            <w:pPr>
-              <w:pStyle w:val="Compact"/>
-              <w:jc w:val="left"/>
-            </w:pPr>
-            <w:r>
-              <w:t xml:space="preserve">Anulacao</w:t>
-            </w:r>
-          </w:p>
-        </w:tc>
-        <w:tc>
-          <w:tcPr/>
-          <w:p>
-            <w:pPr>
-              <w:pStyle w:val="Compact"/>
-              <w:jc w:val="left"/>
-            </w:pPr>
-            <w:r>
-              <w:t xml:space="preserve">42 (54%)</w:t>
-            </w:r>
-          </w:p>
-        </w:tc>
-        <w:tc>
-          <w:tcPr/>
-          <w:p>
-            <w:pPr>
-              <w:pStyle w:val="Compact"/>
-              <w:jc w:val="left"/>
-            </w:pPr>
-            <w:r>
-              <w:t xml:space="preserve">6 (8%)</w:t>
-            </w:r>
-          </w:p>
-        </w:tc>
-        <w:tc>
-          <w:tcPr/>
-          <w:p>
-            <w:pPr>
-              <w:pStyle w:val="Compact"/>
-              <w:jc w:val="left"/>
-            </w:pPr>
-            <w:r>
-              <w:t xml:space="preserve">12 (15%)</w:t>
-            </w:r>
-          </w:p>
-        </w:tc>
-        <w:tc>
-          <w:tcPr/>
-          <w:p>
-            <w:pPr>
-              <w:pStyle w:val="Compact"/>
-              <w:jc w:val="left"/>
-            </w:pPr>
-            <w:r>
-              <w:t xml:space="preserve">18 (23%)</w:t>
-            </w:r>
-          </w:p>
-        </w:tc>
-        <w:tc>
-          <w:tcPr/>
-          <w:p>
-            <w:pPr>
-              <w:pStyle w:val="Compact"/>
-              <w:jc w:val="left"/>
-            </w:pPr>
-            <w:r>
-              <w:t xml:space="preserve">78 (59%)</w:t>
-            </w:r>
-          </w:p>
-        </w:tc>
-      </w:tr>
-      <w:tr>
-        <w:tc>
-          <w:tcPr/>
-          <w:p>
-            <w:pPr>
-              <w:pStyle w:val="Compact"/>
-              <w:jc w:val="left"/>
-            </w:pPr>
-            <w:r>
-              <w:t xml:space="preserve">Cautelar</w:t>
-            </w:r>
-          </w:p>
-        </w:tc>
-        <w:tc>
-          <w:tcPr/>
-          <w:p>
-            <w:pPr>
-              <w:pStyle w:val="Compact"/>
-              <w:jc w:val="left"/>
-            </w:pPr>
-            <w:r>
-              <w:t xml:space="preserve">17 (61%)</w:t>
-            </w:r>
-          </w:p>
-        </w:tc>
-        <w:tc>
-          <w:tcPr/>
-          <w:p>
-            <w:pPr>
-              <w:pStyle w:val="Compact"/>
-              <w:jc w:val="left"/>
-            </w:pPr>
-            <w:r>
-              <w:t xml:space="preserve">5 (18%)</w:t>
-            </w:r>
-          </w:p>
-        </w:tc>
-        <w:tc>
-          <w:tcPr/>
-          <w:p>
-            <w:pPr>
-              <w:pStyle w:val="Compact"/>
-              <w:jc w:val="left"/>
-            </w:pPr>
-            <w:r>
-              <w:t xml:space="preserve">2 (7%)</w:t>
-            </w:r>
-          </w:p>
-        </w:tc>
-        <w:tc>
-          <w:tcPr/>
-          <w:p>
-            <w:pPr>
-              <w:pStyle w:val="Compact"/>
-              <w:jc w:val="left"/>
-            </w:pPr>
-            <w:r>
-              <w:t xml:space="preserve">4 (14%)</w:t>
-            </w:r>
-          </w:p>
-        </w:tc>
-        <w:tc>
-          <w:tcPr/>
-          <w:p>
-            <w:pPr>
-              <w:pStyle w:val="Compact"/>
-              <w:jc w:val="left"/>
-            </w:pPr>
-            <w:r>
-              <w:t xml:space="preserve">28 (21%)</w:t>
-            </w:r>
-          </w:p>
-        </w:tc>
-      </w:tr>
-      <w:tr>
-        <w:tc>
-          <w:tcPr/>
-          <w:p>
-            <w:pPr>
-              <w:pStyle w:val="Compact"/>
-              <w:jc w:val="left"/>
-            </w:pPr>
-            <w:r>
-              <w:t xml:space="preserve">Compromisso</w:t>
-            </w:r>
-          </w:p>
-        </w:tc>
-        <w:tc>
-          <w:tcPr/>
-          <w:p>
-            <w:pPr>
-              <w:pStyle w:val="Compact"/>
-              <w:jc w:val="left"/>
-            </w:pPr>
-            <w:r>
-              <w:t xml:space="preserve">9 (64%)</w:t>
-            </w:r>
-          </w:p>
-        </w:tc>
-        <w:tc>
-          <w:tcPr/>
-          <w:p>
-            <w:pPr>
-              <w:pStyle w:val="Compact"/>
-              <w:jc w:val="left"/>
-            </w:pPr>
-            <w:r>
-              <w:t xml:space="preserve">3 (21%)</w:t>
-            </w:r>
-          </w:p>
-        </w:tc>
-        <w:tc>
-          <w:tcPr/>
-          <w:p>
-            <w:pPr>
-              <w:pStyle w:val="Compact"/>
-              <w:jc w:val="left"/>
-            </w:pPr>
-            <w:r>
-              <w:t xml:space="preserve">1 (7%)</w:t>
-            </w:r>
-          </w:p>
-        </w:tc>
-        <w:tc>
-          <w:tcPr/>
-          <w:p>
-            <w:pPr>
-              <w:pStyle w:val="Compact"/>
-              <w:jc w:val="left"/>
-            </w:pPr>
-            <w:r>
-              <w:t xml:space="preserve">1 (7%)</w:t>
-            </w:r>
-          </w:p>
-        </w:tc>
-        <w:tc>
-          <w:tcPr/>
-          <w:p>
-            <w:pPr>
-              <w:pStyle w:val="Compact"/>
-              <w:jc w:val="left"/>
-            </w:pPr>
-            <w:r>
-              <w:t xml:space="preserve">14 (11%)</w:t>
-            </w:r>
-          </w:p>
-        </w:tc>
-      </w:tr>
-      <w:tr>
-        <w:tc>
-          <w:tcPr/>
-          <w:p>
-            <w:pPr>
-              <w:pStyle w:val="Compact"/>
-              <w:jc w:val="left"/>
-            </w:pPr>
-            <w:r>
-              <w:t xml:space="preserve">Cumprimento</w:t>
-            </w:r>
-          </w:p>
-        </w:tc>
-        <w:tc>
-          <w:tcPr/>
-          <w:p>
-            <w:pPr>
-              <w:pStyle w:val="Compact"/>
-              <w:jc w:val="left"/>
-            </w:pPr>
-            <w:r>
-              <w:t xml:space="preserve">4 (57%)</w:t>
-            </w:r>
-          </w:p>
-        </w:tc>
-        <w:tc>
-          <w:tcPr/>
-          <w:p>
-            <w:pPr>
-              <w:pStyle w:val="Compact"/>
-              <w:jc w:val="left"/>
-            </w:pPr>
-            <w:r>
-              <w:t xml:space="preserve">0 (0%)</w:t>
-            </w:r>
-          </w:p>
-        </w:tc>
-        <w:tc>
-          <w:tcPr/>
-          <w:p>
-            <w:pPr>
-              <w:pStyle w:val="Compact"/>
-              <w:jc w:val="left"/>
-            </w:pPr>
-            <w:r>
-              <w:t xml:space="preserve">2 (29%)</w:t>
-            </w:r>
-          </w:p>
-        </w:tc>
-        <w:tc>
-          <w:tcPr/>
-          <w:p>
-            <w:pPr>
-              <w:pStyle w:val="Compact"/>
-              <w:jc w:val="left"/>
-            </w:pPr>
-            <w:r>
-              <w:t xml:space="preserve">1 (14%)</w:t>
-            </w:r>
-          </w:p>
-        </w:tc>
-        <w:tc>
-          <w:tcPr/>
-          <w:p>
-            <w:pPr>
-              <w:pStyle w:val="Compact"/>
-              <w:jc w:val="left"/>
-            </w:pPr>
-            <w:r>
-              <w:t xml:space="preserve">7 (5%)</w:t>
-            </w:r>
-          </w:p>
-        </w:tc>
-      </w:tr>
-      <w:tr>
-        <w:tc>
-          <w:tcPr/>
-          <w:p>
-            <w:pPr>
-              <w:pStyle w:val="Compact"/>
-              <w:jc w:val="left"/>
-            </w:pPr>
-            <w:r>
-              <w:t xml:space="preserve">Instauracao</w:t>
-            </w:r>
-          </w:p>
-        </w:tc>
-        <w:tc>
-          <w:tcPr/>
-          <w:p>
-            <w:pPr>
-              <w:pStyle w:val="Compact"/>
-              <w:jc w:val="left"/>
-            </w:pPr>
-            <w:r>
-              <w:t xml:space="preserve">3 (60%)</w:t>
-            </w:r>
-          </w:p>
-        </w:tc>
-        <w:tc>
-          <w:tcPr/>
-          <w:p>
-            <w:pPr>
-              <w:pStyle w:val="Compact"/>
-              <w:jc w:val="left"/>
-            </w:pPr>
-            <w:r>
-              <w:t xml:space="preserve">0 (0%)</w:t>
-            </w:r>
-          </w:p>
-        </w:tc>
-        <w:tc>
-          <w:tcPr/>
-          <w:p>
-            <w:pPr>
-              <w:pStyle w:val="Compact"/>
-              <w:jc w:val="left"/>
-            </w:pPr>
-            <w:r>
-              <w:t xml:space="preserve">2 (40%)</w:t>
-            </w:r>
-          </w:p>
-        </w:tc>
-        <w:tc>
-          <w:tcPr/>
-          <w:p>
-            <w:pPr>
-              <w:pStyle w:val="Compact"/>
-              <w:jc w:val="left"/>
-            </w:pPr>
-            <w:r>
-              <w:t xml:space="preserve">0 (0%)</w:t>
-            </w:r>
-          </w:p>
-        </w:tc>
-        <w:tc>
-          <w:tcPr/>
-          <w:p>
-            <w:pPr>
-              <w:pStyle w:val="Compact"/>
-              <w:jc w:val="left"/>
-            </w:pPr>
-            <w:r>
-              <w:t xml:space="preserve">5 (4%)</w:t>
-            </w:r>
-          </w:p>
-        </w:tc>
-      </w:tr>
-      <w:tr>
-        <w:tc>
-          <w:tcPr/>
-          <w:p>
-            <w:pPr>
-              <w:pStyle w:val="Compact"/>
-              <w:jc w:val="left"/>
-            </w:pPr>
-            <w:r>
-              <w:t xml:space="preserve">Total</w:t>
-            </w:r>
-          </w:p>
-        </w:tc>
-        <w:tc>
-          <w:tcPr/>
-          <w:p>
-            <w:pPr>
-              <w:pStyle w:val="Compact"/>
-              <w:jc w:val="left"/>
-            </w:pPr>
-            <w:r>
-              <w:t xml:space="preserve">75 (57%)</w:t>
-            </w:r>
-          </w:p>
-        </w:tc>
-        <w:tc>
-          <w:tcPr/>
-          <w:p>
-            <w:pPr>
-              <w:pStyle w:val="Compact"/>
-              <w:jc w:val="left"/>
-            </w:pPr>
-            <w:r>
-              <w:t xml:space="preserve">14 (11%)</w:t>
-            </w:r>
-          </w:p>
-        </w:tc>
-        <w:tc>
-          <w:tcPr/>
-          <w:p>
-            <w:pPr>
-              <w:pStyle w:val="Compact"/>
-              <w:jc w:val="left"/>
-            </w:pPr>
-            <w:r>
-              <w:t xml:space="preserve">19 (14%)</w:t>
-            </w:r>
-          </w:p>
-        </w:tc>
-        <w:tc>
-          <w:tcPr/>
-          <w:p>
-            <w:pPr>
-              <w:pStyle w:val="Compact"/>
-              <w:jc w:val="left"/>
-            </w:pPr>
-            <w:r>
-              <w:t xml:space="preserve">24 (18%)</w:t>
-            </w:r>
-          </w:p>
-        </w:tc>
-        <w:tc>
-          <w:tcPr/>
-          <w:p>
-            <w:pPr>
-              <w:pStyle w:val="Compact"/>
-              <w:jc w:val="left"/>
-            </w:pPr>
-            <w:r>
-              <w:t xml:space="preserve">132 (100%)</w:t>
-            </w:r>
-          </w:p>
-        </w:tc>
-      </w:tr>
-    </w:tbl>
     <w:bookmarkEnd w:id="67"/>
     <w:bookmarkEnd w:id="68"/>
     <w:bookmarkEnd w:id="69"/>
-    <w:bookmarkEnd w:id="70"/>
-    <w:bookmarkStart w:id="73" w:name="referências"/>
+    <w:bookmarkStart w:id="72" w:name="referências"/>
     <w:p>
       <w:pPr>
         <w:pStyle w:val="Ttulo2"/>
@@ -7829,8 +7276,8 @@
         <w:t xml:space="preserve">Referências</w:t>
       </w:r>
     </w:p>
-    <w:bookmarkStart w:id="72" w:name="refs"/>
-    <w:bookmarkStart w:id="71" w:name="ref-zhaoWebScraping2017"/>
+    <w:bookmarkStart w:id="71" w:name="refs"/>
+    <w:bookmarkStart w:id="70" w:name="ref-zhaoWebScraping2017"/>
     <w:p>
       <w:pPr>
         <w:pStyle w:val="Bibliografia"/>
@@ -7861,9 +7308,9 @@
         <w:t xml:space="preserve">, 1–3.</w:t>
       </w:r>
     </w:p>
+    <w:bookmarkEnd w:id="70"/>
     <w:bookmarkEnd w:id="71"/>
     <w:bookmarkEnd w:id="72"/>
-    <w:bookmarkEnd w:id="73"/>
     <w:sectPr>
       <w:pgSz w:h="15840" w:w="12240"/>
       <w:pgMar w:bottom="1440" w:footer="720" w:gutter="0" w:header="720" w:left="1440" w:right="1440" w:top="1440"/>

</xml_diff>

<commit_message>
mudanças nos textos e nas taxas de reforma de segundo grau, incorporando informações atualizadas
</commit_message>
<xml_diff>
--- a/inst/relatorio/relatorio.docx
+++ b/inst/relatorio/relatorio.docx
@@ -43,7 +43,7 @@
           <w:sz w:val="24"/>
           <w:szCs w:val="24"/>
         </w:rPr>
-        <w:id w:val="2124883787"/>
+        <w:id w:val="717095835"/>
         <w:docPartObj>
           <w:docPartGallery w:val="Table of Contents"/>
           <w:docPartUnique/>
@@ -67,9 +67,11 @@
             <w:rPr>
               <w:rFonts w:asciiTheme="minorHAnsi" w:eastAsiaTheme="minorEastAsia" w:hAnsiTheme="minorHAnsi"/>
               <w:noProof/>
+              <w:kern w:val="2"/>
               <w:sz w:val="22"/>
               <w:szCs w:val="22"/>
               <w:lang w:val="pt-BR" w:eastAsia="pt-BR"/>
+              <w14:ligatures w14:val="standardContextual"/>
             </w:rPr>
           </w:pPr>
           <w:r>
@@ -81,7 +83,7 @@
           <w:r>
             <w:fldChar w:fldCharType="separate"/>
           </w:r>
-          <w:hyperlink w:anchor="_Toc133926642" w:history="1">
+          <w:hyperlink w:anchor="_Toc134423230" w:history="1">
             <w:r>
               <w:rPr>
                 <w:rStyle w:val="Hyperlink"/>
@@ -108,7 +110,7 @@
                 <w:noProof/>
                 <w:webHidden/>
               </w:rPr>
-              <w:instrText xml:space="preserve"> PAGEREF _Toc133926642 \h </w:instrText>
+              <w:instrText xml:space="preserve"> PAGEREF _Toc134423230 \h </w:instrText>
             </w:r>
             <w:r>
               <w:rPr>
@@ -148,12 +150,14 @@
             <w:rPr>
               <w:rFonts w:asciiTheme="minorHAnsi" w:eastAsiaTheme="minorEastAsia" w:hAnsiTheme="minorHAnsi"/>
               <w:noProof/>
+              <w:kern w:val="2"/>
               <w:sz w:val="22"/>
               <w:szCs w:val="22"/>
               <w:lang w:val="pt-BR" w:eastAsia="pt-BR"/>
+              <w14:ligatures w14:val="standardContextual"/>
             </w:rPr>
           </w:pPr>
-          <w:hyperlink w:anchor="_Toc133926643" w:history="1">
+          <w:hyperlink w:anchor="_Toc134423231" w:history="1">
             <w:r>
               <w:rPr>
                 <w:rStyle w:val="Hyperlink"/>
@@ -180,7 +184,7 @@
                 <w:noProof/>
                 <w:webHidden/>
               </w:rPr>
-              <w:instrText xml:space="preserve"> PAGEREF _Toc133926643 \h </w:instrText>
+              <w:instrText xml:space="preserve"> PAGEREF _Toc134423231 \h </w:instrText>
             </w:r>
             <w:r>
               <w:rPr>
@@ -220,12 +224,14 @@
             <w:rPr>
               <w:rFonts w:asciiTheme="minorHAnsi" w:eastAsiaTheme="minorEastAsia" w:hAnsiTheme="minorHAnsi"/>
               <w:noProof/>
+              <w:kern w:val="2"/>
               <w:sz w:val="22"/>
               <w:szCs w:val="22"/>
               <w:lang w:val="pt-BR" w:eastAsia="pt-BR"/>
+              <w14:ligatures w14:val="standardContextual"/>
             </w:rPr>
           </w:pPr>
-          <w:hyperlink w:anchor="_Toc133926644" w:history="1">
+          <w:hyperlink w:anchor="_Toc134423232" w:history="1">
             <w:r>
               <w:rPr>
                 <w:rStyle w:val="Hyperlink"/>
@@ -252,7 +258,7 @@
                 <w:noProof/>
                 <w:webHidden/>
               </w:rPr>
-              <w:instrText xml:space="preserve"> PAGEREF _Toc133926644 \h </w:instrText>
+              <w:instrText xml:space="preserve"> PAGEREF _Toc134423232 \h </w:instrText>
             </w:r>
             <w:r>
               <w:rPr>
@@ -272,7 +278,7 @@
                 <w:noProof/>
                 <w:webHidden/>
               </w:rPr>
-              <w:t>4</w:t>
+              <w:t>5</w:t>
             </w:r>
             <w:r>
               <w:rPr>
@@ -292,12 +298,14 @@
             <w:rPr>
               <w:rFonts w:asciiTheme="minorHAnsi" w:eastAsiaTheme="minorEastAsia" w:hAnsiTheme="minorHAnsi"/>
               <w:noProof/>
+              <w:kern w:val="2"/>
               <w:sz w:val="22"/>
               <w:szCs w:val="22"/>
               <w:lang w:val="pt-BR" w:eastAsia="pt-BR"/>
+              <w14:ligatures w14:val="standardContextual"/>
             </w:rPr>
           </w:pPr>
-          <w:hyperlink w:anchor="_Toc133926645" w:history="1">
+          <w:hyperlink w:anchor="_Toc134423233" w:history="1">
             <w:r>
               <w:rPr>
                 <w:rStyle w:val="Hyperlink"/>
@@ -324,7 +332,7 @@
                 <w:noProof/>
                 <w:webHidden/>
               </w:rPr>
-              <w:instrText xml:space="preserve"> PAGEREF _Toc133926645 \h </w:instrText>
+              <w:instrText xml:space="preserve"> PAGEREF _Toc134423233 \h </w:instrText>
             </w:r>
             <w:r>
               <w:rPr>
@@ -344,7 +352,7 @@
                 <w:noProof/>
                 <w:webHidden/>
               </w:rPr>
-              <w:t>5</w:t>
+              <w:t>6</w:t>
             </w:r>
             <w:r>
               <w:rPr>
@@ -364,12 +372,14 @@
             <w:rPr>
               <w:rFonts w:asciiTheme="minorHAnsi" w:eastAsiaTheme="minorEastAsia" w:hAnsiTheme="minorHAnsi"/>
               <w:noProof/>
+              <w:kern w:val="2"/>
               <w:sz w:val="22"/>
               <w:szCs w:val="22"/>
               <w:lang w:val="pt-BR" w:eastAsia="pt-BR"/>
+              <w14:ligatures w14:val="standardContextual"/>
             </w:rPr>
           </w:pPr>
-          <w:hyperlink w:anchor="_Toc133926646" w:history="1">
+          <w:hyperlink w:anchor="_Toc134423234" w:history="1">
             <w:r>
               <w:rPr>
                 <w:rStyle w:val="Hyperlink"/>
@@ -396,7 +406,7 @@
                 <w:noProof/>
                 <w:webHidden/>
               </w:rPr>
-              <w:instrText xml:space="preserve"> PAGEREF _Toc133926646 \h </w:instrText>
+              <w:instrText xml:space="preserve"> PAGEREF _Toc134423234 \h </w:instrText>
             </w:r>
             <w:r>
               <w:rPr>
@@ -416,7 +426,7 @@
                 <w:noProof/>
                 <w:webHidden/>
               </w:rPr>
-              <w:t>6</w:t>
+              <w:t>7</w:t>
             </w:r>
             <w:r>
               <w:rPr>
@@ -436,12 +446,14 @@
             <w:rPr>
               <w:rFonts w:asciiTheme="minorHAnsi" w:eastAsiaTheme="minorEastAsia" w:hAnsiTheme="minorHAnsi"/>
               <w:noProof/>
+              <w:kern w:val="2"/>
               <w:sz w:val="22"/>
               <w:szCs w:val="22"/>
               <w:lang w:val="pt-BR" w:eastAsia="pt-BR"/>
+              <w14:ligatures w14:val="standardContextual"/>
             </w:rPr>
           </w:pPr>
-          <w:hyperlink w:anchor="_Toc133926647" w:history="1">
+          <w:hyperlink w:anchor="_Toc134423235" w:history="1">
             <w:r>
               <w:rPr>
                 <w:rStyle w:val="Hyperlink"/>
@@ -468,7 +480,7 @@
                 <w:noProof/>
                 <w:webHidden/>
               </w:rPr>
-              <w:instrText xml:space="preserve"> PAGEREF _Toc133926647 \h </w:instrText>
+              <w:instrText xml:space="preserve"> PAGEREF _Toc134423235 \h </w:instrText>
             </w:r>
             <w:r>
               <w:rPr>
@@ -488,7 +500,7 @@
                 <w:noProof/>
                 <w:webHidden/>
               </w:rPr>
-              <w:t>7</w:t>
+              <w:t>8</w:t>
             </w:r>
             <w:r>
               <w:rPr>
@@ -508,12 +520,14 @@
             <w:rPr>
               <w:rFonts w:asciiTheme="minorHAnsi" w:eastAsiaTheme="minorEastAsia" w:hAnsiTheme="minorHAnsi"/>
               <w:noProof/>
+              <w:kern w:val="2"/>
               <w:sz w:val="22"/>
               <w:szCs w:val="22"/>
               <w:lang w:val="pt-BR" w:eastAsia="pt-BR"/>
+              <w14:ligatures w14:val="standardContextual"/>
             </w:rPr>
           </w:pPr>
-          <w:hyperlink w:anchor="_Toc133926648" w:history="1">
+          <w:hyperlink w:anchor="_Toc134423236" w:history="1">
             <w:r>
               <w:rPr>
                 <w:rStyle w:val="Hyperlink"/>
@@ -540,7 +554,7 @@
                 <w:noProof/>
                 <w:webHidden/>
               </w:rPr>
-              <w:instrText xml:space="preserve"> PAGEREF _Toc133926648 \h </w:instrText>
+              <w:instrText xml:space="preserve"> PAGEREF _Toc134423236 \h </w:instrText>
             </w:r>
             <w:r>
               <w:rPr>
@@ -560,7 +574,7 @@
                 <w:noProof/>
                 <w:webHidden/>
               </w:rPr>
-              <w:t>11</w:t>
+              <w:t>12</w:t>
             </w:r>
             <w:r>
               <w:rPr>
@@ -580,12 +594,14 @@
             <w:rPr>
               <w:rFonts w:asciiTheme="minorHAnsi" w:eastAsiaTheme="minorEastAsia" w:hAnsiTheme="minorHAnsi"/>
               <w:noProof/>
+              <w:kern w:val="2"/>
               <w:sz w:val="22"/>
               <w:szCs w:val="22"/>
               <w:lang w:val="pt-BR" w:eastAsia="pt-BR"/>
+              <w14:ligatures w14:val="standardContextual"/>
             </w:rPr>
           </w:pPr>
-          <w:hyperlink w:anchor="_Toc133926649" w:history="1">
+          <w:hyperlink w:anchor="_Toc134423237" w:history="1">
             <w:r>
               <w:rPr>
                 <w:rStyle w:val="Hyperlink"/>
@@ -612,7 +628,7 @@
                 <w:noProof/>
                 <w:webHidden/>
               </w:rPr>
-              <w:instrText xml:space="preserve"> PAGEREF _Toc133926649 \h </w:instrText>
+              <w:instrText xml:space="preserve"> PAGEREF _Toc134423237 \h </w:instrText>
             </w:r>
             <w:r>
               <w:rPr>
@@ -632,7 +648,7 @@
                 <w:noProof/>
                 <w:webHidden/>
               </w:rPr>
-              <w:t>11</w:t>
+              <w:t>12</w:t>
             </w:r>
             <w:r>
               <w:rPr>
@@ -652,12 +668,14 @@
             <w:rPr>
               <w:rFonts w:asciiTheme="minorHAnsi" w:eastAsiaTheme="minorEastAsia" w:hAnsiTheme="minorHAnsi"/>
               <w:noProof/>
+              <w:kern w:val="2"/>
               <w:sz w:val="22"/>
               <w:szCs w:val="22"/>
               <w:lang w:val="pt-BR" w:eastAsia="pt-BR"/>
+              <w14:ligatures w14:val="standardContextual"/>
             </w:rPr>
           </w:pPr>
-          <w:hyperlink w:anchor="_Toc133926650" w:history="1">
+          <w:hyperlink w:anchor="_Toc134423238" w:history="1">
             <w:r>
               <w:rPr>
                 <w:rStyle w:val="Hyperlink"/>
@@ -684,7 +702,7 @@
                 <w:noProof/>
                 <w:webHidden/>
               </w:rPr>
-              <w:instrText xml:space="preserve"> PAGEREF _Toc133926650 \h </w:instrText>
+              <w:instrText xml:space="preserve"> PAGEREF _Toc134423238 \h </w:instrText>
             </w:r>
             <w:r>
               <w:rPr>
@@ -704,7 +722,7 @@
                 <w:noProof/>
                 <w:webHidden/>
               </w:rPr>
-              <w:t>11</w:t>
+              <w:t>12</w:t>
             </w:r>
             <w:r>
               <w:rPr>
@@ -724,12 +742,14 @@
             <w:rPr>
               <w:rFonts w:asciiTheme="minorHAnsi" w:eastAsiaTheme="minorEastAsia" w:hAnsiTheme="minorHAnsi"/>
               <w:noProof/>
+              <w:kern w:val="2"/>
               <w:sz w:val="22"/>
               <w:szCs w:val="22"/>
               <w:lang w:val="pt-BR" w:eastAsia="pt-BR"/>
+              <w14:ligatures w14:val="standardContextual"/>
             </w:rPr>
           </w:pPr>
-          <w:hyperlink w:anchor="_Toc133926651" w:history="1">
+          <w:hyperlink w:anchor="_Toc134423239" w:history="1">
             <w:r>
               <w:rPr>
                 <w:rStyle w:val="Hyperlink"/>
@@ -756,7 +776,7 @@
                 <w:noProof/>
                 <w:webHidden/>
               </w:rPr>
-              <w:instrText xml:space="preserve"> PAGEREF _Toc133926651 \h </w:instrText>
+              <w:instrText xml:space="preserve"> PAGEREF _Toc134423239 \h </w:instrText>
             </w:r>
             <w:r>
               <w:rPr>
@@ -776,7 +796,7 @@
                 <w:noProof/>
                 <w:webHidden/>
               </w:rPr>
-              <w:t>11</w:t>
+              <w:t>12</w:t>
             </w:r>
             <w:r>
               <w:rPr>
@@ -796,12 +816,14 @@
             <w:rPr>
               <w:rFonts w:asciiTheme="minorHAnsi" w:eastAsiaTheme="minorEastAsia" w:hAnsiTheme="minorHAnsi"/>
               <w:noProof/>
+              <w:kern w:val="2"/>
               <w:sz w:val="22"/>
               <w:szCs w:val="22"/>
               <w:lang w:val="pt-BR" w:eastAsia="pt-BR"/>
+              <w14:ligatures w14:val="standardContextual"/>
             </w:rPr>
           </w:pPr>
-          <w:hyperlink w:anchor="_Toc133926652" w:history="1">
+          <w:hyperlink w:anchor="_Toc134423240" w:history="1">
             <w:r>
               <w:rPr>
                 <w:rStyle w:val="Hyperlink"/>
@@ -828,7 +850,7 @@
                 <w:noProof/>
                 <w:webHidden/>
               </w:rPr>
-              <w:instrText xml:space="preserve"> PAGEREF _Toc133926652 \h </w:instrText>
+              <w:instrText xml:space="preserve"> PAGEREF _Toc134423240 \h </w:instrText>
             </w:r>
             <w:r>
               <w:rPr>
@@ -848,7 +870,7 @@
                 <w:noProof/>
                 <w:webHidden/>
               </w:rPr>
-              <w:t>12</w:t>
+              <w:t>13</w:t>
             </w:r>
             <w:r>
               <w:rPr>
@@ -868,12 +890,14 @@
             <w:rPr>
               <w:rFonts w:asciiTheme="minorHAnsi" w:eastAsiaTheme="minorEastAsia" w:hAnsiTheme="minorHAnsi"/>
               <w:noProof/>
+              <w:kern w:val="2"/>
               <w:sz w:val="22"/>
               <w:szCs w:val="22"/>
               <w:lang w:val="pt-BR" w:eastAsia="pt-BR"/>
+              <w14:ligatures w14:val="standardContextual"/>
             </w:rPr>
           </w:pPr>
-          <w:hyperlink w:anchor="_Toc133926653" w:history="1">
+          <w:hyperlink w:anchor="_Toc134423241" w:history="1">
             <w:r>
               <w:rPr>
                 <w:rStyle w:val="Hyperlink"/>
@@ -900,7 +924,7 @@
                 <w:noProof/>
                 <w:webHidden/>
               </w:rPr>
-              <w:instrText xml:space="preserve"> PAGEREF _Toc133926653 \h </w:instrText>
+              <w:instrText xml:space="preserve"> PAGEREF _Toc134423241 \h </w:instrText>
             </w:r>
             <w:r>
               <w:rPr>
@@ -920,7 +944,7 @@
                 <w:noProof/>
                 <w:webHidden/>
               </w:rPr>
-              <w:t>12</w:t>
+              <w:t>13</w:t>
             </w:r>
             <w:r>
               <w:rPr>
@@ -940,12 +964,14 @@
             <w:rPr>
               <w:rFonts w:asciiTheme="minorHAnsi" w:eastAsiaTheme="minorEastAsia" w:hAnsiTheme="minorHAnsi"/>
               <w:noProof/>
+              <w:kern w:val="2"/>
               <w:sz w:val="22"/>
               <w:szCs w:val="22"/>
               <w:lang w:val="pt-BR" w:eastAsia="pt-BR"/>
+              <w14:ligatures w14:val="standardContextual"/>
             </w:rPr>
           </w:pPr>
-          <w:hyperlink w:anchor="_Toc133926654" w:history="1">
+          <w:hyperlink w:anchor="_Toc134423242" w:history="1">
             <w:r>
               <w:rPr>
                 <w:rStyle w:val="Hyperlink"/>
@@ -972,7 +998,7 @@
                 <w:noProof/>
                 <w:webHidden/>
               </w:rPr>
-              <w:instrText xml:space="preserve"> PAGEREF _Toc133926654 \h </w:instrText>
+              <w:instrText xml:space="preserve"> PAGEREF _Toc134423242 \h </w:instrText>
             </w:r>
             <w:r>
               <w:rPr>
@@ -992,7 +1018,7 @@
                 <w:noProof/>
                 <w:webHidden/>
               </w:rPr>
-              <w:t>14</w:t>
+              <w:t>15</w:t>
             </w:r>
             <w:r>
               <w:rPr>
@@ -1015,7 +1041,7 @@
         <w:pStyle w:val="Ttulo1"/>
       </w:pPr>
       <w:bookmarkStart w:id="0" w:name="introdução"/>
-      <w:bookmarkStart w:id="1" w:name="_Toc133926642"/>
+      <w:bookmarkStart w:id="1" w:name="_Toc134423230"/>
       <w:r>
         <w:lastRenderedPageBreak/>
         <w:t>Introdução</w:t>
@@ -1027,7 +1053,7 @@
         <w:pStyle w:val="FirstParagraph"/>
       </w:pPr>
       <w:r>
-        <w:t>O Observatório da Arbitragem é um projeto que visa compreender o reflexo do fenômeno jurídico da arbitragem nos tribunais. Em sua primeira fase, o projeto busca compreender o fluxo dos processos de i) anulação de decisão arbitral, ii) cumprimento de sentença / execução, iii) medida cautelar antecedente ao tribunal arbitral, iv) compromisso arbitral e v) ação de instauração da arbitragem.</w:t>
+        <w:t>O Observatório da Arbitragem é um projeto que visa compreender o reflexo do fenômeno jurídico da arbitragem nos tribunais. Em sua primeira fase, o projeto busca compreender o fluxo dos processos de i) anulação de decisão arbitral, ii) cumprimento de sentença / execução, iii) medida cautelar antecedente ao tribunal arbitral, iv) existência, validade e eficácia da convenção de arbitragem e v) ação para instituição da arbitragem com base no art, 7º da Lei de Arbitragem.</w:t>
       </w:r>
     </w:p>
     <w:p>
@@ -1051,7 +1077,7 @@
         <w:pStyle w:val="Ttulo1"/>
       </w:pPr>
       <w:bookmarkStart w:id="2" w:name="download"/>
-      <w:bookmarkStart w:id="3" w:name="_Toc133926643"/>
+      <w:bookmarkStart w:id="3" w:name="_Toc134423231"/>
       <w:bookmarkEnd w:id="0"/>
       <w:r>
         <w:lastRenderedPageBreak/>
@@ -1160,7 +1186,7 @@
         <w:pStyle w:val="Corpodetexto"/>
       </w:pPr>
       <w:r>
-        <w:t>A pesquisa retornou um total de 348 decisões. Dentre esses casos, foram encontrados 338 números de processos únicos, já que um processo pode apresentar mais de uma decisão. A consulta desses processos individualmente retornou 337 casos (1 caso foi descartado por estar em segredo de justiça). A base bruta final, portanto, possui 337 processos.</w:t>
+        <w:t>A pesquisa retornou um total de 348 decisões, disponibilizadas entre março de 2018 e novembro de 2022. Dentre esses casos, foram encontrados 338 números de processos únicos, já que um processo pode apresentar mais de uma decisão. A consulta desses processos individualmente retornou 337 casos (1 caso foi descartado por estar em segredo de justiça). A base bruta final, portanto, possui 337 processos.</w:t>
       </w:r>
     </w:p>
     <w:p>
@@ -1168,7 +1194,20 @@
         <w:pStyle w:val="Corpodetexto"/>
       </w:pPr>
       <w:r>
-        <w:t>Neste ponto, uma discussão pode ser iniciada sobre o volume total de ações. Por envolver casos que potencialmente correm em segredo de justiça, é possível que uma parte dos casos não são acessíveis através do banco de sentenças. Além disso, por envolver apenas as varas empresariais, o recorte pode apresentar limitações de espaço (regiões) e tempo (criação das varas). Por último, por se tratar de um estudo retrospectivo (envolve apenas casos com sentença), pode ser que casos que ainda estão ativos fiquem de fora da lista. De qualquer forma, espera-se que a lista obtida, depois de limpa, possa ser utilizada como amostra aleatória da população de todos os processos relacionados a arbitragem.</w:t>
+        <w:t>Neste ponto, uma discussão pode ser iniciada sobre o volume total de ações. Por envolver casos que potencialmente correm em segredo de justiça, é possível que uma parte dos casos não são acessíveis através do banco de sentenças. Além disso, por envolver apenas as varas empresariais, o recorte pode apresentar limitações de espaço (regiões) e tempo (criação das varas)</w:t>
+      </w:r>
+      <w:r>
+        <w:rPr>
+          <w:rStyle w:val="Refdenotaderodap"/>
+        </w:rPr>
+        <w:footnoteReference w:id="2"/>
+      </w:r>
+      <w:r>
+        <w:t xml:space="preserve">. Por último, por se tratar de um estudo retrospectivo (envolve apenas casos com sentença), pode ser que casos que ainda estão ativos fiquem de </w:t>
+      </w:r>
+      <w:r>
+        <w:lastRenderedPageBreak/>
+        <w:t>fora da lista. De qualquer forma, espera-se que a lista obtida, depois de limpa, possa ser utilizada como amostra aleatória da população de todos os processos relacionados a arbitragem.</w:t>
       </w:r>
     </w:p>
     <w:p>
@@ -1176,7 +1215,7 @@
         <w:pStyle w:val="Ttulo1"/>
       </w:pPr>
       <w:bookmarkStart w:id="4" w:name="arrumação"/>
-      <w:bookmarkStart w:id="5" w:name="_Toc133926644"/>
+      <w:bookmarkStart w:id="5" w:name="_Toc134423232"/>
       <w:bookmarkEnd w:id="2"/>
       <w:r>
         <w:lastRenderedPageBreak/>
@@ -1444,7 +1483,7 @@
         </w:r>
       </w:hyperlink>
       <w:r>
-        <w:t xml:space="preserve"> mostra a quantidade de processos que caiu em cada categoria. É importante destacar que toda classificação automática pode incorrer em erros, ou seja, pode ser que as categorias finais fiquem incorretas. Os casos vazios foram retirados.</w:t>
+        <w:t xml:space="preserve"> mostra a quantidade de processos detectada em cada categoria. É importante destacar que toda classificação automática pode incorrer em erros, ou seja, pode ser que as categorias finais fiquem incorretas. Os casos vazios foram retirados.</w:t>
       </w:r>
     </w:p>
     <w:p>
@@ -2112,7 +2151,7 @@
         </w:r>
       </w:hyperlink>
       <w:r>
-        <w:t xml:space="preserve"> mostra a quantidade de processos que caiu em cada categoria de resultado. Novamente, a classificação automática pode incorrer em erros, ou seja, pode ser que os resultados finais estejam incorretos. Os casos vazios foram retirados da análise.</w:t>
+        <w:t xml:space="preserve"> mostra a quantidade de processos detectada em cada categoria de resultado. Novamente, a classificação automática pode incorrer em erros, ou seja, pode ser que os resultados estejam incorretos. Os casos vazios foram retirados da análise.</w:t>
       </w:r>
     </w:p>
     <w:p>
@@ -2534,7 +2573,7 @@
         <w:pStyle w:val="Ttulo2"/>
       </w:pPr>
       <w:bookmarkStart w:id="10" w:name="revisão-manual"/>
-      <w:bookmarkStart w:id="11" w:name="_Toc133926645"/>
+      <w:bookmarkStart w:id="11" w:name="_Toc134423233"/>
       <w:r>
         <w:t>Revisão manual</w:t>
       </w:r>
@@ -2553,13 +2592,13 @@
         <w:pStyle w:val="Corpodetexto"/>
       </w:pPr>
       <w:r>
-        <w:t>A primeira mudança significativa foi com relação aos casos que fazem parte do escopo. Dos 338 casos iniciais, sobraram 289 que realmente faziam parte do escopo</w:t>
+        <w:t>A primeira mudança significativa foi com relação aos casos que fazem parte do escopo. Dos 338 casos iniciais, sobraram 289 que faziam parte do escopo</w:t>
       </w:r>
       <w:r>
         <w:rPr>
           <w:rStyle w:val="Refdenotaderodap"/>
         </w:rPr>
-        <w:footnoteReference w:id="2"/>
+        <w:footnoteReference w:id="3"/>
       </w:r>
       <w:r>
         <w:t>.</w:t>
@@ -2947,7 +2986,7 @@
         <w:pStyle w:val="Corpodetexto"/>
       </w:pPr>
       <w:r>
-        <w:t xml:space="preserve">Com relação aos resultados, não houve mudanças tão significativas. A categoria que mais mudou foi a de acordos, que costumam ser difíceis de mapear apenas por palavras-chave. A </w:t>
+        <w:t xml:space="preserve">Com relação aos resultados, não houve mudanças significativas. A categoria que mais mudou foi a de acordos, que costumam ser difíceis de mapear apenas por palavras-chave. A </w:t>
       </w:r>
       <w:hyperlink w:anchor="tbl-tabela-resultado-revisao">
         <w:r>
@@ -2958,7 +2997,7 @@
         </w:r>
       </w:hyperlink>
       <w:r>
-        <w:t xml:space="preserve"> mostra as classificações depois da correção manual.</w:t>
+        <w:t xml:space="preserve"> mostra as classificações depois da correção manual. Os resultados completos são apresentados na próxima seção.</w:t>
       </w:r>
     </w:p>
     <w:p>
@@ -2967,6 +3006,7 @@
       </w:pPr>
       <w:bookmarkStart w:id="13" w:name="tbl-tabela-resultado-revisao"/>
       <w:r>
+        <w:lastRenderedPageBreak/>
         <w:t>Tabela 6: Processos classificados por resultado, após revisão</w:t>
       </w:r>
     </w:p>
@@ -3141,7 +3181,6 @@
               <w:jc w:val="left"/>
             </w:pPr>
             <w:r>
-              <w:lastRenderedPageBreak/>
               <w:t>Acordo</w:t>
             </w:r>
           </w:p>
@@ -3361,7 +3400,7 @@
         <w:pStyle w:val="Ttulo2"/>
       </w:pPr>
       <w:bookmarkStart w:id="14" w:name="segunda-instância"/>
-      <w:bookmarkStart w:id="15" w:name="_Toc133926646"/>
+      <w:bookmarkStart w:id="15" w:name="_Toc134423234"/>
       <w:bookmarkEnd w:id="10"/>
       <w:r>
         <w:t>Segunda instância</w:t>
@@ -3381,7 +3420,7 @@
         <w:pStyle w:val="Corpodetexto"/>
       </w:pPr>
       <w:r>
-        <w:t>Dos 289 processos, 173 apresentaram algum recurso, sendo 126 (73%) com classe “Apelação Cível” e 47 (27%) com classe “Agravo de Instrumento”. Nessa base, somente 132 (76%) possuem alguma decisão, sendo 98 apelações e 34 agravos. Os demais recursos ainda estavam em curso no momento da coleta de dados.</w:t>
+        <w:t>Dos 289 processos, 173 apresentaram algum recurso, sendo 126 (73%) com classe “Apelação Cível” e 47 (27%) com classe “Agravo de Instrumento”. Nessa base, somente 132 (76%) possuem alguma decisão, sendo 98 apelações e 34 agravos. Os demais recursos não apresentavam uma tabela de decisões na consulta processual. Além da informação da decisão, também foi coletada a informação do status dos processos no momento da coleta. Essa informação foi extraída diretamente da consulta processual do TJSP, sem nenhum tratamento posterior.</w:t>
       </w:r>
     </w:p>
     <w:p>
@@ -3389,16 +3428,7 @@
         <w:pStyle w:val="Corpodetexto"/>
       </w:pPr>
       <w:r>
-        <w:t>Após o filtro inicial, a base passou por uma revisão manual. Dos 173 casos, 98 foram considerados como dentro do escopo, sendo que 57 tinham alguma decisão</w:t>
-      </w:r>
-      <w:r>
-        <w:rPr>
-          <w:rStyle w:val="Refdenotaderodap"/>
-        </w:rPr>
-        <w:footnoteReference w:id="3"/>
-      </w:r>
-      <w:r>
-        <w:t>. Na nova análise, foram incluídas duas informações manualmente: se a decisão arbitral foi reformada e uma coluna identificando se o caso era relacionado com a Unimed.</w:t>
+        <w:t>Após o filtro inicial, a base passou por uma revisão manual. A revisão foi realizada nos 57 casos que tinham alguma decisão diferente de improcedente. Na nova análise, foram incluídas duas informações manualmente: se a decisão arbitral foi reformada e uma coluna identificando se o caso era relacionado com a Unimed.</w:t>
       </w:r>
     </w:p>
     <w:p>
@@ -3414,7 +3444,7 @@
         <w:pStyle w:val="Corpodetexto"/>
       </w:pPr>
       <w:r>
-        <w:t xml:space="preserve">A base considerada possui 98 linhas e 8 colunas. A base de dados em Excel pode ser baixada </w:t>
+        <w:t xml:space="preserve">A base considerada possui 173 linhas e 8 colunas. A base de dados em Excel pode ser baixada </w:t>
       </w:r>
       <w:hyperlink r:id="rId10">
         <w:r>
@@ -3433,7 +3463,7 @@
         <w:pStyle w:val="Ttulo1"/>
       </w:pPr>
       <w:bookmarkStart w:id="16" w:name="análise"/>
-      <w:bookmarkStart w:id="17" w:name="_Toc133926647"/>
+      <w:bookmarkStart w:id="17" w:name="_Toc134423235"/>
       <w:bookmarkEnd w:id="4"/>
       <w:bookmarkEnd w:id="14"/>
       <w:r>
@@ -5862,16 +5892,16 @@
               </w:rPr>
               <w:lastRenderedPageBreak/>
               <w:drawing>
-                <wp:inline distT="0" distB="0" distL="0" distR="0" wp14:anchorId="34577E5B" wp14:editId="1B972694">
+                <wp:inline distT="0" distB="0" distL="0" distR="0" wp14:anchorId="019E3037" wp14:editId="2CAC4C07">
                   <wp:extent cx="5969000" cy="3410857"/>
                   <wp:effectExtent l="0" t="0" r="0" b="0"/>
-                  <wp:docPr id="44" name="Picture"/>
+                  <wp:docPr id="45" name="Picture"/>
                   <wp:cNvGraphicFramePr/>
                   <a:graphic xmlns:a="http://schemas.openxmlformats.org/drawingml/2006/main">
                     <a:graphicData uri="http://schemas.openxmlformats.org/drawingml/2006/picture">
                       <pic:pic xmlns:pic="http://schemas.openxmlformats.org/drawingml/2006/picture">
                         <pic:nvPicPr>
-                          <pic:cNvPr id="45" name="Picture" descr="relatorio_files/figure-docx/fig-no-tempo-1.png"/>
+                          <pic:cNvPr id="46" name="Picture" descr="relatorio_files/figure-docx/fig-no-tempo-1.png"/>
                           <pic:cNvPicPr>
                             <a:picLocks noChangeAspect="1" noChangeArrowheads="1"/>
                           </pic:cNvPicPr>
@@ -5962,16 +5992,16 @@
                 <w:noProof/>
               </w:rPr>
               <w:drawing>
-                <wp:inline distT="0" distB="0" distL="0" distR="0" wp14:anchorId="10AFB41D" wp14:editId="3F9D86CA">
+                <wp:inline distT="0" distB="0" distL="0" distR="0" wp14:anchorId="68ED7C29" wp14:editId="79C13181">
                   <wp:extent cx="5969000" cy="3410857"/>
                   <wp:effectExtent l="0" t="0" r="0" b="0"/>
-                  <wp:docPr id="48" name="Picture"/>
+                  <wp:docPr id="49" name="Picture"/>
                   <wp:cNvGraphicFramePr/>
                   <a:graphic xmlns:a="http://schemas.openxmlformats.org/drawingml/2006/main">
                     <a:graphicData uri="http://schemas.openxmlformats.org/drawingml/2006/picture">
                       <pic:pic xmlns:pic="http://schemas.openxmlformats.org/drawingml/2006/picture">
                         <pic:nvPicPr>
-                          <pic:cNvPr id="49" name="Picture" descr="relatorio_files/figure-docx/fig-no-tempo-categoria-1.png"/>
+                          <pic:cNvPr id="50" name="Picture" descr="relatorio_files/figure-docx/fig-no-tempo-categoria-1.png"/>
                           <pic:cNvPicPr>
                             <a:picLocks noChangeAspect="1" noChangeArrowheads="1"/>
                           </pic:cNvPicPr>
@@ -6836,16 +6866,16 @@
                 <w:noProof/>
               </w:rPr>
               <w:drawing>
-                <wp:inline distT="0" distB="0" distL="0" distR="0" wp14:anchorId="1948CD73" wp14:editId="18FE74FE">
+                <wp:inline distT="0" distB="0" distL="0" distR="0" wp14:anchorId="03952D16" wp14:editId="0CEF44FD">
                   <wp:extent cx="5969000" cy="2984500"/>
                   <wp:effectExtent l="0" t="0" r="0" b="0"/>
-                  <wp:docPr id="53" name="Picture"/>
+                  <wp:docPr id="54" name="Picture"/>
                   <wp:cNvGraphicFramePr/>
                   <a:graphic xmlns:a="http://schemas.openxmlformats.org/drawingml/2006/main">
                     <a:graphicData uri="http://schemas.openxmlformats.org/drawingml/2006/picture">
                       <pic:pic xmlns:pic="http://schemas.openxmlformats.org/drawingml/2006/picture">
                         <pic:nvPicPr>
-                          <pic:cNvPr id="54" name="Picture" descr="relatorio_files/figure-docx/fig-resultado-vara-1.png"/>
+                          <pic:cNvPr id="55" name="Picture" descr="relatorio_files/figure-docx/fig-resultado-vara-1.png"/>
                           <pic:cNvPicPr>
                             <a:picLocks noChangeAspect="1" noChangeArrowheads="1"/>
                           </pic:cNvPicPr>
@@ -7373,7 +7403,7 @@
         <w:pStyle w:val="Ttulo2"/>
       </w:pPr>
       <w:bookmarkStart w:id="28" w:name="questões-adicionais"/>
-      <w:bookmarkStart w:id="29" w:name="_Toc133926648"/>
+      <w:bookmarkStart w:id="29" w:name="_Toc134423236"/>
       <w:bookmarkEnd w:id="27"/>
       <w:r>
         <w:t>Questões adicionais</w:t>
@@ -7393,7 +7423,7 @@
         <w:pStyle w:val="Ttulo3"/>
       </w:pPr>
       <w:bookmarkStart w:id="30" w:name="X8da85c2549eeab99b34900ea56bce10570b78f4"/>
-      <w:bookmarkStart w:id="31" w:name="_Toc133926649"/>
+      <w:bookmarkStart w:id="31" w:name="_Toc134423237"/>
       <w:r>
         <w:t>Qual a proporção de resultado para a categoria anulação envolvendo ou não a Unimed?</w:t>
       </w:r>
@@ -7865,7 +7895,7 @@
         <w:pStyle w:val="Ttulo3"/>
       </w:pPr>
       <w:bookmarkStart w:id="33" w:name="X92fcf6fc05e51d960c4c267d1e3e4d3dbdb5043"/>
-      <w:bookmarkStart w:id="34" w:name="_Toc133926650"/>
+      <w:bookmarkStart w:id="34" w:name="_Toc134423238"/>
       <w:bookmarkEnd w:id="30"/>
       <w:bookmarkEnd w:id="32"/>
       <w:r>
@@ -8206,7 +8236,7 @@
         <w:pStyle w:val="Ttulo3"/>
       </w:pPr>
       <w:bookmarkStart w:id="36" w:name="X8ff66541b44a794cc6700bee440b07007d9a1e7"/>
-      <w:bookmarkStart w:id="37" w:name="_Toc133926651"/>
+      <w:bookmarkStart w:id="37" w:name="_Toc134423239"/>
       <w:bookmarkEnd w:id="33"/>
       <w:bookmarkEnd w:id="35"/>
       <w:r>
@@ -8695,7 +8725,7 @@
         <w:pStyle w:val="Ttulo3"/>
       </w:pPr>
       <w:bookmarkStart w:id="39" w:name="Xa4ae9c97ebb39162af9ab83497bccad2859d12c"/>
-      <w:bookmarkStart w:id="40" w:name="_Toc133926652"/>
+      <w:bookmarkStart w:id="40" w:name="_Toc134423240"/>
       <w:bookmarkEnd w:id="36"/>
       <w:bookmarkEnd w:id="38"/>
       <w:r>
@@ -8719,7 +8749,7 @@
         </w:r>
       </w:hyperlink>
       <w:r>
-        <w:t xml:space="preserve"> mostra a taxa de casos favoráveis (procedentes, parcialmente procedentes e acordos) em ações anulatórias por ano. Apesar da pequena quantidade de dados, é possível observar que a proporção de decisões favoráveis caiu em 2021 e 2022. Lembrando que a proporção geral de decisões favoráveis em anulatórias é de 45%, como demarcado na linha pontilhada.</w:t>
+        <w:t xml:space="preserve"> mostra a taxa de casos favoráveis (procedentes, parcialmente procedentes e acordos) em ações anulatórias por ano. Apesar da pequena quantidade de dados, é possível observar que a proporção de decisões favoráveis detectada em 2021 e 2022 é menor.</w:t>
       </w:r>
     </w:p>
     <w:tbl>
@@ -8747,16 +8777,16 @@
                 <w:noProof/>
               </w:rPr>
               <w:drawing>
-                <wp:inline distT="0" distB="0" distL="0" distR="0" wp14:anchorId="74DB014C" wp14:editId="10CDB653">
+                <wp:inline distT="0" distB="0" distL="0" distR="0" wp14:anchorId="523666E4" wp14:editId="0C160F86">
                   <wp:extent cx="5969000" cy="3410857"/>
                   <wp:effectExtent l="0" t="0" r="0" b="0"/>
-                  <wp:docPr id="64" name="Picture"/>
+                  <wp:docPr id="65" name="Picture"/>
                   <wp:cNvGraphicFramePr/>
                   <a:graphic xmlns:a="http://schemas.openxmlformats.org/drawingml/2006/main">
                     <a:graphicData uri="http://schemas.openxmlformats.org/drawingml/2006/picture">
                       <pic:pic xmlns:pic="http://schemas.openxmlformats.org/drawingml/2006/picture">
                         <pic:nvPicPr>
-                          <pic:cNvPr id="65" name="Picture" descr="relatorio_files/figure-docx/fig-anulacao-no-tempo-1.png"/>
+                          <pic:cNvPr id="66" name="Picture" descr="relatorio_files/figure-docx/fig-anulacao-no-tempo-1.png"/>
                           <pic:cNvPicPr>
                             <a:picLocks noChangeAspect="1" noChangeArrowheads="1"/>
                           </pic:cNvPicPr>
@@ -8808,7 +8838,7 @@
         <w:pStyle w:val="Ttulo3"/>
       </w:pPr>
       <w:bookmarkStart w:id="42" w:name="segunda-instância-1"/>
-      <w:bookmarkStart w:id="43" w:name="_Toc133926653"/>
+      <w:bookmarkStart w:id="43" w:name="_Toc134423241"/>
       <w:bookmarkEnd w:id="39"/>
       <w:r>
         <w:t>Segunda instância</w:t>
@@ -8820,9 +8850,9 @@
         <w:pStyle w:val="FirstParagraph"/>
       </w:pPr>
       <w:r>
-        <w:t xml:space="preserve">A taxa de recorribilidade estimada é de quase 34%. Isso ocorre porque foram encontrados 98 recursos nos 289 casos estudados. Dividindo as taxas por categoria de processo, encontra-se o resultado da </w:t>
-      </w:r>
-      <w:hyperlink w:anchor="tbl-tx-recorr-categoria">
+        <w:t xml:space="preserve">A Tabela </w:t>
+      </w:r>
+      <w:hyperlink w:anchor="tbl-2inst-status">
         <w:r>
           <w:rPr>
             <w:rStyle w:val="Hyperlink"/>
@@ -8831,16 +8861,16 @@
         </w:r>
       </w:hyperlink>
       <w:r>
-        <w:t>. É possível notar que as anulatórias são as que apresentam maior taxa de recorribilidade.</w:t>
+        <w:t xml:space="preserve"> mostra os status dos processos de acordo com as categorias fornecidas pelo TJSP no momento de coleta. Quase 41% dos recursos foram encerrados e 26% foram arquivados administrativamente.</w:t>
       </w:r>
     </w:p>
     <w:p>
       <w:pPr>
         <w:pStyle w:val="TableCaption"/>
       </w:pPr>
-      <w:bookmarkStart w:id="44" w:name="tbl-tx-recorr-categoria"/>
-      <w:r>
-        <w:t>Tabela 17: Quantidade e taxa de recorribilidade por categoria.</w:t>
+      <w:bookmarkStart w:id="44" w:name="tbl-2inst-status"/>
+      <w:r>
+        <w:t>Tabela 17: Status dos processos na segunda instância de acordo com as categorias fornecidas pelo TJSP</w:t>
       </w:r>
     </w:p>
     <w:tbl>
@@ -8849,7 +8879,385 @@
         <w:tblW w:w="0" w:type="auto"/>
         <w:jc w:val="left"/>
         <w:tblLook w:val="0020" w:firstRow="1" w:lastRow="0" w:firstColumn="0" w:lastColumn="0" w:noHBand="0" w:noVBand="0"/>
-        <w:tblCaption w:val="Tabela 17: Quantidade e taxa de recorribilidade por categoria."/>
+        <w:tblCaption w:val="Tabela 17: Status dos processos na segunda instância de acordo com as categorias fornecidas pelo TJSP"/>
+      </w:tblPr>
+      <w:tblGrid>
+        <w:gridCol w:w="2971"/>
+        <w:gridCol w:w="448"/>
+        <w:gridCol w:w="772"/>
+      </w:tblGrid>
+      <w:tr>
+        <w:trPr>
+          <w:cnfStyle w:val="100000000000" w:firstRow="1" w:lastRow="0" w:firstColumn="0" w:lastColumn="0" w:oddVBand="0" w:evenVBand="0" w:oddHBand="0" w:evenHBand="0" w:firstRowFirstColumn="0" w:firstRowLastColumn="0" w:lastRowFirstColumn="0" w:lastRowLastColumn="0"/>
+          <w:tblHeader/>
+          <w:jc w:val="left"/>
+        </w:trPr>
+        <w:tc>
+          <w:tcPr>
+            <w:tcW w:w="0" w:type="auto"/>
+          </w:tcPr>
+          <w:p>
+            <w:pPr>
+              <w:pStyle w:val="Compact"/>
+              <w:jc w:val="left"/>
+            </w:pPr>
+            <w:r>
+              <w:t>Staus</w:t>
+            </w:r>
+          </w:p>
+        </w:tc>
+        <w:tc>
+          <w:tcPr>
+            <w:tcW w:w="0" w:type="auto"/>
+          </w:tcPr>
+          <w:p>
+            <w:pPr>
+              <w:pStyle w:val="Compact"/>
+              <w:jc w:val="right"/>
+            </w:pPr>
+            <w:r>
+              <w:t>N</w:t>
+            </w:r>
+          </w:p>
+        </w:tc>
+        <w:tc>
+          <w:tcPr>
+            <w:tcW w:w="0" w:type="auto"/>
+          </w:tcPr>
+          <w:p>
+            <w:pPr>
+              <w:pStyle w:val="Compact"/>
+              <w:jc w:val="right"/>
+            </w:pPr>
+            <w:r>
+              <w:t>%</w:t>
+            </w:r>
+          </w:p>
+        </w:tc>
+      </w:tr>
+      <w:tr>
+        <w:trPr>
+          <w:jc w:val="left"/>
+        </w:trPr>
+        <w:tc>
+          <w:tcPr>
+            <w:tcW w:w="0" w:type="auto"/>
+          </w:tcPr>
+          <w:p>
+            <w:pPr>
+              <w:pStyle w:val="Compact"/>
+              <w:jc w:val="left"/>
+            </w:pPr>
+            <w:r>
+              <w:t>Encerrado</w:t>
+            </w:r>
+          </w:p>
+        </w:tc>
+        <w:tc>
+          <w:tcPr>
+            <w:tcW w:w="0" w:type="auto"/>
+          </w:tcPr>
+          <w:p>
+            <w:pPr>
+              <w:pStyle w:val="Compact"/>
+              <w:jc w:val="right"/>
+            </w:pPr>
+            <w:r>
+              <w:t>70</w:t>
+            </w:r>
+          </w:p>
+        </w:tc>
+        <w:tc>
+          <w:tcPr>
+            <w:tcW w:w="0" w:type="auto"/>
+          </w:tcPr>
+          <w:p>
+            <w:pPr>
+              <w:pStyle w:val="Compact"/>
+              <w:jc w:val="right"/>
+            </w:pPr>
+            <w:r>
+              <w:t>40.5%</w:t>
+            </w:r>
+          </w:p>
+        </w:tc>
+      </w:tr>
+      <w:tr>
+        <w:trPr>
+          <w:cnfStyle w:val="000000010000" w:firstRow="0" w:lastRow="0" w:firstColumn="0" w:lastColumn="0" w:oddVBand="0" w:evenVBand="0" w:oddHBand="0" w:evenHBand="1" w:firstRowFirstColumn="0" w:firstRowLastColumn="0" w:lastRowFirstColumn="0" w:lastRowLastColumn="0"/>
+          <w:jc w:val="left"/>
+        </w:trPr>
+        <w:tc>
+          <w:tcPr>
+            <w:tcW w:w="0" w:type="auto"/>
+          </w:tcPr>
+          <w:p>
+            <w:pPr>
+              <w:pStyle w:val="Compact"/>
+              <w:jc w:val="left"/>
+            </w:pPr>
+            <w:r>
+              <w:t>Arquivado administrativamente</w:t>
+            </w:r>
+          </w:p>
+        </w:tc>
+        <w:tc>
+          <w:tcPr>
+            <w:tcW w:w="0" w:type="auto"/>
+          </w:tcPr>
+          <w:p>
+            <w:pPr>
+              <w:pStyle w:val="Compact"/>
+              <w:jc w:val="right"/>
+            </w:pPr>
+            <w:r>
+              <w:t>45</w:t>
+            </w:r>
+          </w:p>
+        </w:tc>
+        <w:tc>
+          <w:tcPr>
+            <w:tcW w:w="0" w:type="auto"/>
+          </w:tcPr>
+          <w:p>
+            <w:pPr>
+              <w:pStyle w:val="Compact"/>
+              <w:jc w:val="right"/>
+            </w:pPr>
+            <w:r>
+              <w:t>26.0%</w:t>
+            </w:r>
+          </w:p>
+        </w:tc>
+      </w:tr>
+      <w:tr>
+        <w:trPr>
+          <w:jc w:val="left"/>
+        </w:trPr>
+        <w:tc>
+          <w:tcPr>
+            <w:tcW w:w="0" w:type="auto"/>
+          </w:tcPr>
+          <w:p>
+            <w:pPr>
+              <w:pStyle w:val="Compact"/>
+              <w:jc w:val="left"/>
+            </w:pPr>
+            <w:r>
+              <w:t>Remetido a Outro Tribunal</w:t>
+            </w:r>
+          </w:p>
+        </w:tc>
+        <w:tc>
+          <w:tcPr>
+            <w:tcW w:w="0" w:type="auto"/>
+          </w:tcPr>
+          <w:p>
+            <w:pPr>
+              <w:pStyle w:val="Compact"/>
+              <w:jc w:val="right"/>
+            </w:pPr>
+            <w:r>
+              <w:t>24</w:t>
+            </w:r>
+          </w:p>
+        </w:tc>
+        <w:tc>
+          <w:tcPr>
+            <w:tcW w:w="0" w:type="auto"/>
+          </w:tcPr>
+          <w:p>
+            <w:pPr>
+              <w:pStyle w:val="Compact"/>
+              <w:jc w:val="right"/>
+            </w:pPr>
+            <w:r>
+              <w:t>13.9%</w:t>
+            </w:r>
+          </w:p>
+        </w:tc>
+      </w:tr>
+      <w:tr>
+        <w:trPr>
+          <w:cnfStyle w:val="000000010000" w:firstRow="0" w:lastRow="0" w:firstColumn="0" w:lastColumn="0" w:oddVBand="0" w:evenVBand="0" w:oddHBand="0" w:evenHBand="1" w:firstRowFirstColumn="0" w:firstRowLastColumn="0" w:lastRowFirstColumn="0" w:lastRowLastColumn="0"/>
+          <w:jc w:val="left"/>
+        </w:trPr>
+        <w:tc>
+          <w:tcPr>
+            <w:tcW w:w="0" w:type="auto"/>
+          </w:tcPr>
+          <w:p>
+            <w:pPr>
+              <w:pStyle w:val="Compact"/>
+              <w:jc w:val="left"/>
+            </w:pPr>
+            <w:r>
+              <w:t>Ativo</w:t>
+            </w:r>
+          </w:p>
+        </w:tc>
+        <w:tc>
+          <w:tcPr>
+            <w:tcW w:w="0" w:type="auto"/>
+          </w:tcPr>
+          <w:p>
+            <w:pPr>
+              <w:pStyle w:val="Compact"/>
+              <w:jc w:val="right"/>
+            </w:pPr>
+            <w:r>
+              <w:t>18</w:t>
+            </w:r>
+          </w:p>
+        </w:tc>
+        <w:tc>
+          <w:tcPr>
+            <w:tcW w:w="0" w:type="auto"/>
+          </w:tcPr>
+          <w:p>
+            <w:pPr>
+              <w:pStyle w:val="Compact"/>
+              <w:jc w:val="right"/>
+            </w:pPr>
+            <w:r>
+              <w:t>10.4%</w:t>
+            </w:r>
+          </w:p>
+        </w:tc>
+      </w:tr>
+      <w:tr>
+        <w:trPr>
+          <w:jc w:val="left"/>
+        </w:trPr>
+        <w:tc>
+          <w:tcPr>
+            <w:tcW w:w="0" w:type="auto"/>
+          </w:tcPr>
+          <w:p>
+            <w:pPr>
+              <w:pStyle w:val="Compact"/>
+              <w:jc w:val="left"/>
+            </w:pPr>
+            <w:r>
+              <w:t>Julgado</w:t>
+            </w:r>
+          </w:p>
+        </w:tc>
+        <w:tc>
+          <w:tcPr>
+            <w:tcW w:w="0" w:type="auto"/>
+          </w:tcPr>
+          <w:p>
+            <w:pPr>
+              <w:pStyle w:val="Compact"/>
+              <w:jc w:val="right"/>
+            </w:pPr>
+            <w:r>
+              <w:t>15</w:t>
+            </w:r>
+          </w:p>
+        </w:tc>
+        <w:tc>
+          <w:tcPr>
+            <w:tcW w:w="0" w:type="auto"/>
+          </w:tcPr>
+          <w:p>
+            <w:pPr>
+              <w:pStyle w:val="Compact"/>
+              <w:jc w:val="right"/>
+            </w:pPr>
+            <w:r>
+              <w:t>8.7%</w:t>
+            </w:r>
+          </w:p>
+        </w:tc>
+      </w:tr>
+      <w:tr>
+        <w:trPr>
+          <w:cnfStyle w:val="000000010000" w:firstRow="0" w:lastRow="0" w:firstColumn="0" w:lastColumn="0" w:oddVBand="0" w:evenVBand="0" w:oddHBand="0" w:evenHBand="1" w:firstRowFirstColumn="0" w:firstRowLastColumn="0" w:lastRowFirstColumn="0" w:lastRowLastColumn="0"/>
+          <w:jc w:val="left"/>
+        </w:trPr>
+        <w:tc>
+          <w:tcPr>
+            <w:tcW w:w="0" w:type="auto"/>
+          </w:tcPr>
+          <w:p>
+            <w:pPr>
+              <w:pStyle w:val="Compact"/>
+              <w:jc w:val="left"/>
+            </w:pPr>
+            <w:r>
+              <w:lastRenderedPageBreak/>
+              <w:t>Processo não distribuído</w:t>
+            </w:r>
+          </w:p>
+        </w:tc>
+        <w:tc>
+          <w:tcPr>
+            <w:tcW w:w="0" w:type="auto"/>
+          </w:tcPr>
+          <w:p>
+            <w:pPr>
+              <w:pStyle w:val="Compact"/>
+              <w:jc w:val="right"/>
+            </w:pPr>
+            <w:r>
+              <w:t>1</w:t>
+            </w:r>
+          </w:p>
+        </w:tc>
+        <w:tc>
+          <w:tcPr>
+            <w:tcW w:w="0" w:type="auto"/>
+          </w:tcPr>
+          <w:p>
+            <w:pPr>
+              <w:pStyle w:val="Compact"/>
+              <w:jc w:val="right"/>
+            </w:pPr>
+            <w:r>
+              <w:t>0.6%</w:t>
+            </w:r>
+          </w:p>
+        </w:tc>
+      </w:tr>
+    </w:tbl>
+    <w:bookmarkEnd w:id="44"/>
+    <w:p>
+      <w:pPr>
+        <w:pStyle w:val="Corpodetexto"/>
+      </w:pPr>
+      <w:r>
+        <w:t xml:space="preserve">A taxa de recorribilidade estimada é de quase 60%. Isso ocorre porque foram encontrados 173 recursos nos 289 casos estudados. Dividindo as taxas por categoria de processo, encontra-se o resultado da </w:t>
+      </w:r>
+      <w:hyperlink w:anchor="tbl-tx-recorr-categoria">
+        <w:r>
+          <w:rPr>
+            <w:rStyle w:val="Hyperlink"/>
+          </w:rPr>
+          <w:t>Tabela 18</w:t>
+        </w:r>
+      </w:hyperlink>
+      <w:r>
+        <w:t>. É possível notar que as anulatórias são as que apresentam maior taxa de recorribilidade.</w:t>
+      </w:r>
+    </w:p>
+    <w:p>
+      <w:pPr>
+        <w:pStyle w:val="TableCaption"/>
+      </w:pPr>
+      <w:bookmarkStart w:id="45" w:name="tbl-tx-recorr-categoria"/>
+      <w:r>
+        <w:t>Tabela 18: Quantidade e taxa de recorribilidade por categoria.</w:t>
+      </w:r>
+    </w:p>
+    <w:tbl>
+      <w:tblPr>
+        <w:tblStyle w:val="Table"/>
+        <w:tblW w:w="0" w:type="auto"/>
+        <w:jc w:val="left"/>
+        <w:tblLook w:val="0020" w:firstRow="1" w:lastRow="0" w:firstColumn="0" w:lastColumn="0" w:noHBand="0" w:noVBand="0"/>
+        <w:tblCaption w:val="Tabela 18: Quantidade e taxa de recorribilidade por categoria."/>
       </w:tblPr>
       <w:tblGrid>
         <w:gridCol w:w="1426"/>
@@ -8962,6 +9370,115 @@
               <w:jc w:val="right"/>
             </w:pPr>
             <w:r>
+              <w:t>88</w:t>
+            </w:r>
+          </w:p>
+        </w:tc>
+        <w:tc>
+          <w:tcPr>
+            <w:tcW w:w="0" w:type="auto"/>
+          </w:tcPr>
+          <w:p>
+            <w:pPr>
+              <w:pStyle w:val="Compact"/>
+              <w:jc w:val="right"/>
+            </w:pPr>
+            <w:r>
+              <w:t>92.6%</w:t>
+            </w:r>
+          </w:p>
+        </w:tc>
+      </w:tr>
+      <w:tr>
+        <w:trPr>
+          <w:cnfStyle w:val="000000010000" w:firstRow="0" w:lastRow="0" w:firstColumn="0" w:lastColumn="0" w:oddVBand="0" w:evenVBand="0" w:oddHBand="0" w:evenHBand="1" w:firstRowFirstColumn="0" w:firstRowLastColumn="0" w:lastRowFirstColumn="0" w:lastRowLastColumn="0"/>
+          <w:jc w:val="left"/>
+        </w:trPr>
+        <w:tc>
+          <w:tcPr>
+            <w:tcW w:w="0" w:type="auto"/>
+          </w:tcPr>
+          <w:p>
+            <w:pPr>
+              <w:pStyle w:val="Compact"/>
+              <w:jc w:val="left"/>
+            </w:pPr>
+            <w:r>
+              <w:t>Cautelar</w:t>
+            </w:r>
+          </w:p>
+        </w:tc>
+        <w:tc>
+          <w:tcPr>
+            <w:tcW w:w="0" w:type="auto"/>
+          </w:tcPr>
+          <w:p>
+            <w:pPr>
+              <w:pStyle w:val="Compact"/>
+              <w:jc w:val="right"/>
+            </w:pPr>
+            <w:r>
+              <w:t>63</w:t>
+            </w:r>
+          </w:p>
+        </w:tc>
+        <w:tc>
+          <w:tcPr>
+            <w:tcW w:w="0" w:type="auto"/>
+          </w:tcPr>
+          <w:p>
+            <w:pPr>
+              <w:pStyle w:val="Compact"/>
+              <w:jc w:val="right"/>
+            </w:pPr>
+            <w:r>
+              <w:t>41</w:t>
+            </w:r>
+          </w:p>
+        </w:tc>
+        <w:tc>
+          <w:tcPr>
+            <w:tcW w:w="0" w:type="auto"/>
+          </w:tcPr>
+          <w:p>
+            <w:pPr>
+              <w:pStyle w:val="Compact"/>
+              <w:jc w:val="right"/>
+            </w:pPr>
+            <w:r>
+              <w:t>65.1%</w:t>
+            </w:r>
+          </w:p>
+        </w:tc>
+      </w:tr>
+      <w:tr>
+        <w:trPr>
+          <w:jc w:val="left"/>
+        </w:trPr>
+        <w:tc>
+          <w:tcPr>
+            <w:tcW w:w="0" w:type="auto"/>
+          </w:tcPr>
+          <w:p>
+            <w:pPr>
+              <w:pStyle w:val="Compact"/>
+              <w:jc w:val="left"/>
+            </w:pPr>
+            <w:r>
+              <w:t>Compromisso</w:t>
+            </w:r>
+          </w:p>
+        </w:tc>
+        <w:tc>
+          <w:tcPr>
+            <w:tcW w:w="0" w:type="auto"/>
+          </w:tcPr>
+          <w:p>
+            <w:pPr>
+              <w:pStyle w:val="Compact"/>
+              <w:jc w:val="right"/>
+            </w:pPr>
+            <w:r>
               <w:t>46</w:t>
             </w:r>
           </w:p>
@@ -8976,7 +9493,21 @@
               <w:jc w:val="right"/>
             </w:pPr>
             <w:r>
-              <w:t>48.4%</w:t>
+              <w:t>30</w:t>
+            </w:r>
+          </w:p>
+        </w:tc>
+        <w:tc>
+          <w:tcPr>
+            <w:tcW w:w="0" w:type="auto"/>
+          </w:tcPr>
+          <w:p>
+            <w:pPr>
+              <w:pStyle w:val="Compact"/>
+              <w:jc w:val="right"/>
+            </w:pPr>
+            <w:r>
+              <w:t>65.2%</w:t>
             </w:r>
           </w:p>
         </w:tc>
@@ -8996,129 +9527,6 @@
               <w:jc w:val="left"/>
             </w:pPr>
             <w:r>
-              <w:t>Cautelar</w:t>
-            </w:r>
-          </w:p>
-        </w:tc>
-        <w:tc>
-          <w:tcPr>
-            <w:tcW w:w="0" w:type="auto"/>
-          </w:tcPr>
-          <w:p>
-            <w:pPr>
-              <w:pStyle w:val="Compact"/>
-              <w:jc w:val="right"/>
-            </w:pPr>
-            <w:r>
-              <w:t>63</w:t>
-            </w:r>
-          </w:p>
-        </w:tc>
-        <w:tc>
-          <w:tcPr>
-            <w:tcW w:w="0" w:type="auto"/>
-          </w:tcPr>
-          <w:p>
-            <w:pPr>
-              <w:pStyle w:val="Compact"/>
-              <w:jc w:val="right"/>
-            </w:pPr>
-            <w:r>
-              <w:t>24</w:t>
-            </w:r>
-          </w:p>
-        </w:tc>
-        <w:tc>
-          <w:tcPr>
-            <w:tcW w:w="0" w:type="auto"/>
-          </w:tcPr>
-          <w:p>
-            <w:pPr>
-              <w:pStyle w:val="Compact"/>
-              <w:jc w:val="right"/>
-            </w:pPr>
-            <w:r>
-              <w:t>38.1%</w:t>
-            </w:r>
-          </w:p>
-        </w:tc>
-      </w:tr>
-      <w:tr>
-        <w:trPr>
-          <w:jc w:val="left"/>
-        </w:trPr>
-        <w:tc>
-          <w:tcPr>
-            <w:tcW w:w="0" w:type="auto"/>
-          </w:tcPr>
-          <w:p>
-            <w:pPr>
-              <w:pStyle w:val="Compact"/>
-              <w:jc w:val="left"/>
-            </w:pPr>
-            <w:r>
-              <w:t>Compromisso</w:t>
-            </w:r>
-          </w:p>
-        </w:tc>
-        <w:tc>
-          <w:tcPr>
-            <w:tcW w:w="0" w:type="auto"/>
-          </w:tcPr>
-          <w:p>
-            <w:pPr>
-              <w:pStyle w:val="Compact"/>
-              <w:jc w:val="right"/>
-            </w:pPr>
-            <w:r>
-              <w:t>46</w:t>
-            </w:r>
-          </w:p>
-        </w:tc>
-        <w:tc>
-          <w:tcPr>
-            <w:tcW w:w="0" w:type="auto"/>
-          </w:tcPr>
-          <w:p>
-            <w:pPr>
-              <w:pStyle w:val="Compact"/>
-              <w:jc w:val="right"/>
-            </w:pPr>
-            <w:r>
-              <w:t>21</w:t>
-            </w:r>
-          </w:p>
-        </w:tc>
-        <w:tc>
-          <w:tcPr>
-            <w:tcW w:w="0" w:type="auto"/>
-          </w:tcPr>
-          <w:p>
-            <w:pPr>
-              <w:pStyle w:val="Compact"/>
-              <w:jc w:val="right"/>
-            </w:pPr>
-            <w:r>
-              <w:t>45.7%</w:t>
-            </w:r>
-          </w:p>
-        </w:tc>
-      </w:tr>
-      <w:tr>
-        <w:trPr>
-          <w:cnfStyle w:val="000000010000" w:firstRow="0" w:lastRow="0" w:firstColumn="0" w:lastColumn="0" w:oddVBand="0" w:evenVBand="0" w:oddHBand="0" w:evenHBand="1" w:firstRowFirstColumn="0" w:firstRowLastColumn="0" w:lastRowFirstColumn="0" w:lastRowLastColumn="0"/>
-          <w:jc w:val="left"/>
-        </w:trPr>
-        <w:tc>
-          <w:tcPr>
-            <w:tcW w:w="0" w:type="auto"/>
-          </w:tcPr>
-          <w:p>
-            <w:pPr>
-              <w:pStyle w:val="Compact"/>
-              <w:jc w:val="left"/>
-            </w:pPr>
-            <w:r>
               <w:t>Cumprimento</w:t>
             </w:r>
           </w:p>
@@ -9147,6 +9555,67 @@
               <w:jc w:val="right"/>
             </w:pPr>
             <w:r>
+              <w:t>9</w:t>
+            </w:r>
+          </w:p>
+        </w:tc>
+        <w:tc>
+          <w:tcPr>
+            <w:tcW w:w="0" w:type="auto"/>
+          </w:tcPr>
+          <w:p>
+            <w:pPr>
+              <w:pStyle w:val="Compact"/>
+              <w:jc w:val="right"/>
+            </w:pPr>
+            <w:r>
+              <w:t>12.0%</w:t>
+            </w:r>
+          </w:p>
+        </w:tc>
+      </w:tr>
+      <w:tr>
+        <w:trPr>
+          <w:jc w:val="left"/>
+        </w:trPr>
+        <w:tc>
+          <w:tcPr>
+            <w:tcW w:w="0" w:type="auto"/>
+          </w:tcPr>
+          <w:p>
+            <w:pPr>
+              <w:pStyle w:val="Compact"/>
+              <w:jc w:val="left"/>
+            </w:pPr>
+            <w:r>
+              <w:t>Instauracao</w:t>
+            </w:r>
+          </w:p>
+        </w:tc>
+        <w:tc>
+          <w:tcPr>
+            <w:tcW w:w="0" w:type="auto"/>
+          </w:tcPr>
+          <w:p>
+            <w:pPr>
+              <w:pStyle w:val="Compact"/>
+              <w:jc w:val="right"/>
+            </w:pPr>
+            <w:r>
+              <w:t>10</w:t>
+            </w:r>
+          </w:p>
+        </w:tc>
+        <w:tc>
+          <w:tcPr>
+            <w:tcW w:w="0" w:type="auto"/>
+          </w:tcPr>
+          <w:p>
+            <w:pPr>
+              <w:pStyle w:val="Compact"/>
+              <w:jc w:val="right"/>
+            </w:pPr>
+            <w:r>
               <w:t>5</w:t>
             </w:r>
           </w:p>
@@ -9161,128 +9630,27 @@
               <w:jc w:val="right"/>
             </w:pPr>
             <w:r>
-              <w:t>6.7%</w:t>
-            </w:r>
-          </w:p>
-        </w:tc>
-      </w:tr>
-      <w:tr>
-        <w:trPr>
-          <w:jc w:val="left"/>
-        </w:trPr>
-        <w:tc>
-          <w:tcPr>
-            <w:tcW w:w="0" w:type="auto"/>
-          </w:tcPr>
-          <w:p>
-            <w:pPr>
-              <w:pStyle w:val="Compact"/>
-              <w:jc w:val="left"/>
-            </w:pPr>
-            <w:r>
-              <w:lastRenderedPageBreak/>
-              <w:t>Instauracao</w:t>
-            </w:r>
-          </w:p>
-        </w:tc>
-        <w:tc>
-          <w:tcPr>
-            <w:tcW w:w="0" w:type="auto"/>
-          </w:tcPr>
-          <w:p>
-            <w:pPr>
-              <w:pStyle w:val="Compact"/>
-              <w:jc w:val="right"/>
-            </w:pPr>
-            <w:r>
-              <w:t>10</w:t>
-            </w:r>
-          </w:p>
-        </w:tc>
-        <w:tc>
-          <w:tcPr>
-            <w:tcW w:w="0" w:type="auto"/>
-          </w:tcPr>
-          <w:p>
-            <w:pPr>
-              <w:pStyle w:val="Compact"/>
-              <w:jc w:val="right"/>
-            </w:pPr>
-            <w:r>
-              <w:t>2</w:t>
-            </w:r>
-          </w:p>
-        </w:tc>
-        <w:tc>
-          <w:tcPr>
-            <w:tcW w:w="0" w:type="auto"/>
-          </w:tcPr>
-          <w:p>
-            <w:pPr>
-              <w:pStyle w:val="Compact"/>
-              <w:jc w:val="right"/>
-            </w:pPr>
-            <w:r>
-              <w:t>20.0%</w:t>
+              <w:t>50.0%</w:t>
             </w:r>
           </w:p>
         </w:tc>
       </w:tr>
     </w:tbl>
-    <w:bookmarkEnd w:id="44"/>
+    <w:bookmarkEnd w:id="45"/>
     <w:p>
       <w:pPr>
-        <w:pStyle w:val="SourceCode"/>
-      </w:pPr>
-      <w:r>
-        <w:rPr>
-          <w:rStyle w:val="VerbatimChar"/>
-        </w:rPr>
-        <w:t># A tibble: 2 × 3</w:t>
-      </w:r>
-      <w:r>
-        <w:br/>
-      </w:r>
-      <w:r>
-        <w:rPr>
-          <w:rStyle w:val="VerbatimChar"/>
-        </w:rPr>
-        <w:t xml:space="preserve">  reformou_sentenca_arbitral     n  prop</w:t>
-      </w:r>
-      <w:r>
-        <w:br/>
-      </w:r>
-      <w:r>
-        <w:rPr>
-          <w:rStyle w:val="VerbatimChar"/>
-        </w:rPr>
-        <w:t xml:space="preserve">  &lt;chr&gt;                      &lt;int&gt; &lt;dbl&gt;</w:t>
-      </w:r>
-      <w:r>
-        <w:br/>
-      </w:r>
-      <w:r>
-        <w:rPr>
-          <w:rStyle w:val="VerbatimChar"/>
-        </w:rPr>
-        <w:t>1 Não                            2 0.667</w:t>
-      </w:r>
-      <w:r>
-        <w:br/>
-      </w:r>
-      <w:r>
-        <w:rPr>
-          <w:rStyle w:val="VerbatimChar"/>
-        </w:rPr>
-        <w:t>2 Sim                            1 0.333</w:t>
+        <w:pStyle w:val="Corpodetexto"/>
+      </w:pPr>
+      <w:r>
+        <w:t>Já com relação à taxa de recursos providos ou providos em parte, observa-se que, dos 132 casos com alguma decisão, 44 (33%) foram totalmente providos ou providos em parte. Considerando apenas os processos com categoria de anulatória, a taxa de recursos providos ou providos em parte é de 41% (32 de 78 casos).</w:t>
       </w:r>
     </w:p>
     <w:p>
       <w:pPr>
-        <w:pStyle w:val="FirstParagraph"/>
-      </w:pPr>
-      <w:r>
-        <w:t>Já com relação à taxa de recursos providos, observa-se uma taxa geral de 77% de recursos totalmente providos ou providos em parte. Não foi apresentada uma taxa de recursos providos ou parcialmente providos por categoria por conta da pequena quantidade de dados, que aumenta a variabilidade nas proporções encontradas.</w:t>
+        <w:pStyle w:val="Corpodetexto"/>
+      </w:pPr>
+      <w:r>
+        <w:t>Com relação à Unimed, observa-se que 56 dos 132 (42%) dos recursos com decisão têm relação com a Unimed. A taxa de recursos providos (parcial ou totalmente) nos casos que envolvem Unimed é de 52% (29 de 56 casos), sendo que 41% (23 de 56) são providos em parte. Já nos casos que não envolvem Unimed, a taxa de recursos providos é de 20% (15 de 76 casos), sendo que 8% (6 de 76) são providos em parte.</w:t>
       </w:r>
     </w:p>
     <w:p>
@@ -9290,23 +9658,15 @@
         <w:pStyle w:val="Corpodetexto"/>
       </w:pPr>
       <w:r>
-        <w:t>Com relação à Unimed, observa-se que 31 dos 57 (54%) dos casos com decisão têm relação com a Unimed. A taxa de recursos providos (parcial ou totalmente) nos casos que envolvem Unimed é de 94% (29 de 31 casos), sendo que 74% (23 de 31) são providos em parte. Já nos casos que não envolvem Unimed, a taxa de recursos providos nos casos que envolvem Unimed é de 58% (15 de 26 casos), sendo que 23% (9 de 26) são providos em parte.</w:t>
+        <w:t>Finalmente, com relação à reforma da decisão arbitral nas anulatórias, foi identificada uma proporção de 26% (28 de 108 casos). Isso significa que, dos casos que chegaram à segunda instância e tiveram alguma decisão de mérito (108 dos 132 casos), a decisão final sobre a sentença arbitral foi de reformar da decisão arbitral, pelo menos em parte. Ao retirar as ações relacionadas à Unimed, no entanto, sobram apenas 59 casos, sendo 1 reforma e 58 sem reforma.</w:t>
       </w:r>
     </w:p>
     <w:p>
       <w:pPr>
-        <w:pStyle w:val="Corpodetexto"/>
-      </w:pPr>
-      <w:r>
-        <w:t>Finalmente, com relação à reforma da decisão arbitral nas anulatórias, foi identificada uma proporção de 85% (28 de 33 casos). Isso significa que, dos casos que chegaram à segunda instância, a decisão final sobre a sentença arbitral foi de reformar da decisão arbitral, pelo menos em parte. Ao retirar as ações relacionadas à Unimed, sobram apenas 3 casos, sendo 1 reforma e 2 sem reforma.</w:t>
-      </w:r>
-    </w:p>
-    <w:p>
-      <w:pPr>
         <w:pStyle w:val="Ttulo1"/>
       </w:pPr>
-      <w:bookmarkStart w:id="45" w:name="referências"/>
-      <w:bookmarkStart w:id="46" w:name="_Toc133926654"/>
+      <w:bookmarkStart w:id="46" w:name="referências"/>
+      <w:bookmarkStart w:id="47" w:name="_Toc134423242"/>
       <w:bookmarkEnd w:id="16"/>
       <w:bookmarkEnd w:id="28"/>
       <w:bookmarkEnd w:id="42"/>
@@ -9314,14 +9674,14 @@
         <w:lastRenderedPageBreak/>
         <w:t>Referências</w:t>
       </w:r>
-      <w:bookmarkEnd w:id="46"/>
+      <w:bookmarkEnd w:id="47"/>
     </w:p>
     <w:p>
       <w:pPr>
         <w:pStyle w:val="Bibliografia"/>
       </w:pPr>
-      <w:bookmarkStart w:id="47" w:name="ref-zhaoWebScraping2017"/>
-      <w:bookmarkStart w:id="48" w:name="refs"/>
+      <w:bookmarkStart w:id="48" w:name="ref-zhaoWebScraping2017"/>
+      <w:bookmarkStart w:id="49" w:name="refs"/>
       <w:r>
         <w:t xml:space="preserve">Zhao, Bo. 2017. «Web Scraping». </w:t>
       </w:r>
@@ -9335,9 +9695,9 @@
       <w:r>
         <w:t>, 1–3.</w:t>
       </w:r>
-      <w:bookmarkEnd w:id="45"/>
-      <w:bookmarkEnd w:id="47"/>
+      <w:bookmarkEnd w:id="46"/>
       <w:bookmarkEnd w:id="48"/>
+      <w:bookmarkEnd w:id="49"/>
     </w:p>
     <w:sectPr>
       <w:headerReference w:type="default" r:id="rId15"/>
@@ -9436,10 +9796,7 @@
       <w:jc w:val="center"/>
     </w:pPr>
     <w:r>
-      <w:t xml:space="preserve">Associação Brasileira de </w:t>
-    </w:r>
-    <w:r>
-      <w:t>Jurimetria - CNPJ: 13.612.840/0001-57</w:t>
+      <w:t>Associação Brasileira de Jurimetria - CNPJ: 13.612.840/0001-57</w:t>
     </w:r>
   </w:p>
   <w:p>
@@ -9515,7 +9872,18 @@
         <w:footnoteRef/>
       </w:r>
       <w:r>
-        <w:t xml:space="preserve"> Um caso foi identificado em uma nova categoria “Carta Arbitral” (1099760-61.2021.8.26.0100). O caso foi desconsiderado da análise.</w:t>
+        <w:t xml:space="preserve"> As três primeiras varas empresariais tiveram sua criação autorizada no dia 14 de dezembro por deliberação unânime do Órgão Especial do Tribunal de Justiça do Estado de São Paulo. Link para o parecer em </w:t>
+      </w:r>
+      <w:hyperlink r:id="rId1">
+        <w:r>
+          <w:rPr>
+            <w:rStyle w:val="Hyperlink"/>
+          </w:rPr>
+          <w:t>https://bit.ly/parecer-varas</w:t>
+        </w:r>
+      </w:hyperlink>
+      <w:r>
+        <w:t>. Acesso em 03 de maio de 2023.</w:t>
       </w:r>
     </w:p>
   </w:footnote>
@@ -9531,7 +9899,7 @@
         <w:footnoteRef/>
       </w:r>
       <w:r>
-        <w:t xml:space="preserve"> O critério de escopo procurou identificar recursos cujo objeto apresentavam relação com as matérias análisadas na pesquisa. Não foram considerados recursos voltados exclusivamente para pontos acidentais, como agravos contra outras decisões interlocutórias, que não liminares, e apelações voltadas contra aspectos laterais da sentença, como honorários advocatícios.</w:t>
+        <w:t xml:space="preserve"> O critério de exclusão dizia respeito à pertinência do caso ao objeto da pesquisa. Assim, casos nos quais as expressões apresentavam significados distintos (falsos cognatos) foram excluídos. Por exemplo, arbitragem no sentido de arbitragem de preço e não como método de resolução de disputas. Um caso foi identificado em uma nova categoria “Carta Arbitral” (1099760-61.2021.8.26.0100). O caso foi desconsiderado da análise.</w:t>
       </w:r>
     </w:p>
   </w:footnote>
@@ -9560,7 +9928,7 @@
         <w:bCs/>
         <w:noProof/>
       </w:rPr>
-      <w:t>Introdução</w:t>
+      <w:t>Referências</w:t>
     </w:r>
     <w:r>
       <w:fldChar w:fldCharType="end"/>
@@ -9585,7 +9953,7 @@
         <w:bdr w:val="none" w:sz="0" w:space="0" w:color="auto" w:frame="1"/>
       </w:rPr>
       <w:drawing>
-        <wp:inline distT="0" distB="0" distL="0" distR="0" wp14:anchorId="1069FA70" wp14:editId="4CB94565">
+        <wp:inline distT="0" distB="0" distL="0" distR="0" wp14:anchorId="7C2C30D9" wp14:editId="465AE992">
           <wp:extent cx="1190625" cy="523875"/>
           <wp:effectExtent l="0" t="0" r="9525" b="9525"/>
           <wp:docPr id="1" name="Imagem 1" descr="Uma imagem contendo Interface gráfica do usuário&#10;&#10;Descrição gerada automaticamente"/>
@@ -10139,7 +10507,7 @@
   <w:num w:numId="16" w16cid:durableId="1231696422">
     <w:abstractNumId w:val="0"/>
   </w:num>
-  <w:num w:numId="17" w16cid:durableId="185559331">
+  <w:num w:numId="17" w16cid:durableId="2141728823">
     <w:abstractNumId w:val="10"/>
   </w:num>
 </w:numbering>

</xml_diff>

<commit_message>
update relatório no Quarto
</commit_message>
<xml_diff>
--- a/inst/relatorio/relatorio.docx
+++ b/inst/relatorio/relatorio.docx
@@ -9227,7 +9227,7 @@
               <w:jc w:val="left"/>
             </w:pPr>
             <w:r>
-              <w:t xml:space="preserve">Compromisso</w:t>
+              <w:t xml:space="preserve">Convencao</w:t>
             </w:r>
           </w:p>
         </w:tc>
@@ -9524,7 +9524,7 @@
               <w:jc w:val="left"/>
             </w:pPr>
             <w:r>
-              <w:t xml:space="preserve">Compromisso</w:t>
+              <w:t xml:space="preserve">Convencao</w:t>
             </w:r>
           </w:p>
         </w:tc>

</xml_diff>

<commit_message>
ajustes relatório revisão MGN
</commit_message>
<xml_diff>
--- a/inst/relatorio/relatorio.docx
+++ b/inst/relatorio/relatorio.docx
@@ -15,7 +15,7 @@
         <w:pStyle w:val="Subttulo"/>
       </w:pPr>
       <w:r>
-        <w:t>Um levantamento preliminar no banco de sentenças do TJSP</w:t>
+        <w:t>Um levantamento no banco de sentenças do TJSP</w:t>
       </w:r>
     </w:p>
     <w:p>
@@ -31,7 +31,7 @@
         <w:pStyle w:val="Data"/>
       </w:pPr>
       <w:r>
-        <w:t>2023-05-23</w:t>
+        <w:t>2023-05-28</w:t>
       </w:r>
     </w:p>
     <w:sdt>
@@ -43,7 +43,7 @@
           <w:sz w:val="24"/>
           <w:szCs w:val="24"/>
         </w:rPr>
-        <w:id w:val="-2023928503"/>
+        <w:id w:val="987758742"/>
         <w:docPartObj>
           <w:docPartGallery w:val="Table of Contents"/>
           <w:docPartUnique/>
@@ -83,7 +83,7 @@
           <w:r>
             <w:fldChar w:fldCharType="separate"/>
           </w:r>
-          <w:hyperlink w:anchor="_Toc135729741" w:history="1">
+          <w:hyperlink w:anchor="_Toc136190937" w:history="1">
             <w:r>
               <w:rPr>
                 <w:rStyle w:val="Hyperlink"/>
@@ -110,7 +110,7 @@
                 <w:noProof/>
                 <w:webHidden/>
               </w:rPr>
-              <w:instrText xml:space="preserve"> PAGEREF _Toc135729741 \h </w:instrText>
+              <w:instrText xml:space="preserve"> PAGEREF _Toc136190937 \h </w:instrText>
             </w:r>
             <w:r>
               <w:rPr>
@@ -157,7 +157,7 @@
               <w14:ligatures w14:val="standardContextual"/>
             </w:rPr>
           </w:pPr>
-          <w:hyperlink w:anchor="_Toc135729742" w:history="1">
+          <w:hyperlink w:anchor="_Toc136190938" w:history="1">
             <w:r>
               <w:rPr>
                 <w:rStyle w:val="Hyperlink"/>
@@ -184,7 +184,7 @@
                 <w:noProof/>
                 <w:webHidden/>
               </w:rPr>
-              <w:instrText xml:space="preserve"> PAGEREF _Toc135729742 \h </w:instrText>
+              <w:instrText xml:space="preserve"> PAGEREF _Toc136190938 \h </w:instrText>
             </w:r>
             <w:r>
               <w:rPr>
@@ -231,7 +231,7 @@
               <w14:ligatures w14:val="standardContextual"/>
             </w:rPr>
           </w:pPr>
-          <w:hyperlink w:anchor="_Toc135729743" w:history="1">
+          <w:hyperlink w:anchor="_Toc136190939" w:history="1">
             <w:r>
               <w:rPr>
                 <w:rStyle w:val="Hyperlink"/>
@@ -258,7 +258,7 @@
                 <w:noProof/>
                 <w:webHidden/>
               </w:rPr>
-              <w:instrText xml:space="preserve"> PAGEREF _Toc135729743 \h </w:instrText>
+              <w:instrText xml:space="preserve"> PAGEREF _Toc136190939 \h </w:instrText>
             </w:r>
             <w:r>
               <w:rPr>
@@ -305,7 +305,7 @@
               <w14:ligatures w14:val="standardContextual"/>
             </w:rPr>
           </w:pPr>
-          <w:hyperlink w:anchor="_Toc135729744" w:history="1">
+          <w:hyperlink w:anchor="_Toc136190940" w:history="1">
             <w:r>
               <w:rPr>
                 <w:rStyle w:val="Hyperlink"/>
@@ -332,7 +332,7 @@
                 <w:noProof/>
                 <w:webHidden/>
               </w:rPr>
-              <w:instrText xml:space="preserve"> PAGEREF _Toc135729744 \h </w:instrText>
+              <w:instrText xml:space="preserve"> PAGEREF _Toc136190940 \h </w:instrText>
             </w:r>
             <w:r>
               <w:rPr>
@@ -379,7 +379,7 @@
               <w14:ligatures w14:val="standardContextual"/>
             </w:rPr>
           </w:pPr>
-          <w:hyperlink w:anchor="_Toc135729745" w:history="1">
+          <w:hyperlink w:anchor="_Toc136190941" w:history="1">
             <w:r>
               <w:rPr>
                 <w:rStyle w:val="Hyperlink"/>
@@ -406,7 +406,7 @@
                 <w:noProof/>
                 <w:webHidden/>
               </w:rPr>
-              <w:instrText xml:space="preserve"> PAGEREF _Toc135729745 \h </w:instrText>
+              <w:instrText xml:space="preserve"> PAGEREF _Toc136190941 \h </w:instrText>
             </w:r>
             <w:r>
               <w:rPr>
@@ -453,7 +453,7 @@
               <w14:ligatures w14:val="standardContextual"/>
             </w:rPr>
           </w:pPr>
-          <w:hyperlink w:anchor="_Toc135729746" w:history="1">
+          <w:hyperlink w:anchor="_Toc136190942" w:history="1">
             <w:r>
               <w:rPr>
                 <w:rStyle w:val="Hyperlink"/>
@@ -480,7 +480,7 @@
                 <w:noProof/>
                 <w:webHidden/>
               </w:rPr>
-              <w:instrText xml:space="preserve"> PAGEREF _Toc135729746 \h </w:instrText>
+              <w:instrText xml:space="preserve"> PAGEREF _Toc136190942 \h </w:instrText>
             </w:r>
             <w:r>
               <w:rPr>
@@ -527,7 +527,7 @@
               <w14:ligatures w14:val="standardContextual"/>
             </w:rPr>
           </w:pPr>
-          <w:hyperlink w:anchor="_Toc135729747" w:history="1">
+          <w:hyperlink w:anchor="_Toc136190943" w:history="1">
             <w:r>
               <w:rPr>
                 <w:rStyle w:val="Hyperlink"/>
@@ -554,7 +554,7 @@
                 <w:noProof/>
                 <w:webHidden/>
               </w:rPr>
-              <w:instrText xml:space="preserve"> PAGEREF _Toc135729747 \h </w:instrText>
+              <w:instrText xml:space="preserve"> PAGEREF _Toc136190943 \h </w:instrText>
             </w:r>
             <w:r>
               <w:rPr>
@@ -601,7 +601,7 @@
               <w14:ligatures w14:val="standardContextual"/>
             </w:rPr>
           </w:pPr>
-          <w:hyperlink w:anchor="_Toc135729748" w:history="1">
+          <w:hyperlink w:anchor="_Toc136190944" w:history="1">
             <w:r>
               <w:rPr>
                 <w:rStyle w:val="Hyperlink"/>
@@ -628,7 +628,7 @@
                 <w:noProof/>
                 <w:webHidden/>
               </w:rPr>
-              <w:instrText xml:space="preserve"> PAGEREF _Toc135729748 \h </w:instrText>
+              <w:instrText xml:space="preserve"> PAGEREF _Toc136190944 \h </w:instrText>
             </w:r>
             <w:r>
               <w:rPr>
@@ -675,7 +675,7 @@
               <w14:ligatures w14:val="standardContextual"/>
             </w:rPr>
           </w:pPr>
-          <w:hyperlink w:anchor="_Toc135729749" w:history="1">
+          <w:hyperlink w:anchor="_Toc136190945" w:history="1">
             <w:r>
               <w:rPr>
                 <w:rStyle w:val="Hyperlink"/>
@@ -702,7 +702,7 @@
                 <w:noProof/>
                 <w:webHidden/>
               </w:rPr>
-              <w:instrText xml:space="preserve"> PAGEREF _Toc135729749 \h </w:instrText>
+              <w:instrText xml:space="preserve"> PAGEREF _Toc136190945 \h </w:instrText>
             </w:r>
             <w:r>
               <w:rPr>
@@ -749,7 +749,7 @@
               <w14:ligatures w14:val="standardContextual"/>
             </w:rPr>
           </w:pPr>
-          <w:hyperlink w:anchor="_Toc135729750" w:history="1">
+          <w:hyperlink w:anchor="_Toc136190946" w:history="1">
             <w:r>
               <w:rPr>
                 <w:rStyle w:val="Hyperlink"/>
@@ -776,7 +776,7 @@
                 <w:noProof/>
                 <w:webHidden/>
               </w:rPr>
-              <w:instrText xml:space="preserve"> PAGEREF _Toc135729750 \h </w:instrText>
+              <w:instrText xml:space="preserve"> PAGEREF _Toc136190946 \h </w:instrText>
             </w:r>
             <w:r>
               <w:rPr>
@@ -823,7 +823,7 @@
               <w14:ligatures w14:val="standardContextual"/>
             </w:rPr>
           </w:pPr>
-          <w:hyperlink w:anchor="_Toc135729751" w:history="1">
+          <w:hyperlink w:anchor="_Toc136190947" w:history="1">
             <w:r>
               <w:rPr>
                 <w:rStyle w:val="Hyperlink"/>
@@ -850,7 +850,7 @@
                 <w:noProof/>
                 <w:webHidden/>
               </w:rPr>
-              <w:instrText xml:space="preserve"> PAGEREF _Toc135729751 \h </w:instrText>
+              <w:instrText xml:space="preserve"> PAGEREF _Toc136190947 \h </w:instrText>
             </w:r>
             <w:r>
               <w:rPr>
@@ -897,7 +897,7 @@
               <w14:ligatures w14:val="standardContextual"/>
             </w:rPr>
           </w:pPr>
-          <w:hyperlink w:anchor="_Toc135729752" w:history="1">
+          <w:hyperlink w:anchor="_Toc136190948" w:history="1">
             <w:r>
               <w:rPr>
                 <w:rStyle w:val="Hyperlink"/>
@@ -924,7 +924,7 @@
                 <w:noProof/>
                 <w:webHidden/>
               </w:rPr>
-              <w:instrText xml:space="preserve"> PAGEREF _Toc135729752 \h </w:instrText>
+              <w:instrText xml:space="preserve"> PAGEREF _Toc136190948 \h </w:instrText>
             </w:r>
             <w:r>
               <w:rPr>
@@ -971,7 +971,7 @@
               <w14:ligatures w14:val="standardContextual"/>
             </w:rPr>
           </w:pPr>
-          <w:hyperlink w:anchor="_Toc135729753" w:history="1">
+          <w:hyperlink w:anchor="_Toc136190949" w:history="1">
             <w:r>
               <w:rPr>
                 <w:rStyle w:val="Hyperlink"/>
@@ -998,7 +998,7 @@
                 <w:noProof/>
                 <w:webHidden/>
               </w:rPr>
-              <w:instrText xml:space="preserve"> PAGEREF _Toc135729753 \h </w:instrText>
+              <w:instrText xml:space="preserve"> PAGEREF _Toc136190949 \h </w:instrText>
             </w:r>
             <w:r>
               <w:rPr>
@@ -1045,7 +1045,7 @@
               <w14:ligatures w14:val="standardContextual"/>
             </w:rPr>
           </w:pPr>
-          <w:hyperlink w:anchor="_Toc135729754" w:history="1">
+          <w:hyperlink w:anchor="_Toc136190950" w:history="1">
             <w:r>
               <w:rPr>
                 <w:rStyle w:val="Hyperlink"/>
@@ -1072,7 +1072,7 @@
                 <w:noProof/>
                 <w:webHidden/>
               </w:rPr>
-              <w:instrText xml:space="preserve"> PAGEREF _Toc135729754 \h </w:instrText>
+              <w:instrText xml:space="preserve"> PAGEREF _Toc136190950 \h </w:instrText>
             </w:r>
             <w:r>
               <w:rPr>
@@ -1115,7 +1115,7 @@
         <w:pStyle w:val="Ttulo1"/>
       </w:pPr>
       <w:bookmarkStart w:id="0" w:name="introdução"/>
-      <w:bookmarkStart w:id="1" w:name="_Toc135729741"/>
+      <w:bookmarkStart w:id="1" w:name="_Toc136190937"/>
       <w:r>
         <w:lastRenderedPageBreak/>
         <w:t>Introdução</w:t>
@@ -1127,7 +1127,7 @@
         <w:pStyle w:val="FirstParagraph"/>
       </w:pPr>
       <w:r>
-        <w:t>O Observatório da Arbitragem é um projeto que visa compreender o reflexo do fenômeno jurídico da arbitragem nos tribunais. Em sua primeira fase, o projeto busca compreender o fluxo dos processos de i) anulação de decisão arbitral, ii) cumprimento de sentença / execução, iii) medida cautelar antecedente ao tribunal arbitral, iv) existência, validade e eficácia da convenção de arbitragem e v) ação para instituição da arbitragem com base no art, 7º da Lei de Arbitragem.</w:t>
+        <w:t>O Observatório da Arbitragem é um projeto que visa compreender o fenômeno jurídico da arbitragem nos tribunais estaduais. Em sua primeira fase, o projeto busca compreender o fluxo dos processos de i) anulação de decisão arbitral, ii) cumprimento de sentença / execução, iii) medida cautelar antecedente ao tribunal arbitral, iv) existência, validade e eficácia da convenção de arbitragem e v) ação para instituição da arbitragem com base no art, 7º da Lei de Arbitragem.</w:t>
       </w:r>
     </w:p>
     <w:p>
@@ -1151,7 +1151,7 @@
         <w:pStyle w:val="Ttulo1"/>
       </w:pPr>
       <w:bookmarkStart w:id="2" w:name="download"/>
-      <w:bookmarkStart w:id="3" w:name="_Toc135729742"/>
+      <w:bookmarkStart w:id="3" w:name="_Toc136190938"/>
       <w:bookmarkEnd w:id="0"/>
       <w:r>
         <w:lastRenderedPageBreak/>
@@ -1164,7 +1164,7 @@
         <w:pStyle w:val="FirstParagraph"/>
       </w:pPr>
       <w:r>
-        <w:t>Antes de descrever o processo de coleta, é importante ressaltar que o TJSP não forneceu acesso aos processos mantidos sob sigilo, nem forneceu uma lista de processos distribuídos no período. O pedido de dados foi realizado ainda em 2021 e, mesmo após muitas tentativas de contato, os dados não foram fornecidos.</w:t>
+        <w:t>Antes de descrever o processo de coleta, é importante ressaltar que o TJSP não forneceu acesso aos processos mantidos sob sigilo, nem forneceu uma lista de processos distribuídos no período. O pedido de dados foi realizado ainda em 2021 e reiterado por diversas vezes. Mesmo após muitas tentativas de contato, os dados não foram fornecidos.</w:t>
       </w:r>
     </w:p>
     <w:p>
@@ -1172,7 +1172,7 @@
         <w:pStyle w:val="Corpodetexto"/>
       </w:pPr>
       <w:r>
-        <w:t>Como consequência, a amostra da nossa análise a totalidade dos processos existentes no tribunal. Apesar desta limitação, acredita-se que os dados coletados e analisados ainda são valiosos e oferecem resultados significativos sobre o tema. É importante levar essa limitação em consideração ao interpretar os resultados apresentados.</w:t>
+        <w:t>Como consequência, a pesquisa recorreu ao banco de sentenças públicas, o que implicou na obtenção de uma amostra que não abarca a totalidade dos processos existentes no TJSP. Apesar desta limitação, acredita-se que os dados coletados e analisados ainda são valiosos e oferecem resultados significativos sobre o tema. Além de uma quantidade significativa de casos ser pública, as sentenças analisadas apareceram em quantidades muito próximas nas duas principais varas especializadas, indicando um grau de aleatorização.</w:t>
       </w:r>
     </w:p>
     <w:p>
@@ -1180,7 +1180,7 @@
         <w:pStyle w:val="Corpodetexto"/>
       </w:pPr>
       <w:r>
-        <w:t>Os dados de processos do TJSP são públicos, mas não são abertos. Isso significa que não existe um meio fácil de obter uma lista de todos os processos que existem no tribunal a partir de um critério jurídico, geográfico ou temporal.</w:t>
+        <w:t>É, no entanto, importante levar essa limitação na quantidade de sentenças em consideração ao interpretar os resultados apresentados, em especial no que serefere à quantidade de casos observada, que pode ser de duas ou três vezes menor do que o total geral, bem como nos cuidados em generalizar interpretações ou conclusões a partir dos números.</w:t>
       </w:r>
     </w:p>
     <w:p>
@@ -1188,7 +1188,23 @@
         <w:pStyle w:val="Corpodetexto"/>
       </w:pPr>
       <w:r>
-        <w:t xml:space="preserve">O tribunal, no entanto, disponibiliza ferramentas de consulta. Na </w:t>
+        <w:t>Feita essa ressalva, passa-se à metodologia de pesquisa.</w:t>
+      </w:r>
+    </w:p>
+    <w:p>
+      <w:pPr>
+        <w:pStyle w:val="Corpodetexto"/>
+      </w:pPr>
+      <w:r>
+        <w:t>Os dados de processos do TJSP são públicos, mas não são abertos. Isso significa que não existe um meio fácil de obter uma lista de todos os processos que existem no tribunal a partir de um critério jurídico, geográfico ou temporal.</w:t>
+      </w:r>
+    </w:p>
+    <w:p>
+      <w:pPr>
+        <w:pStyle w:val="Corpodetexto"/>
+      </w:pPr>
+      <w:r>
+        <w:t xml:space="preserve">O TJSP, no entanto, disponibiliza ferramentas de consulta. Na </w:t>
       </w:r>
       <w:hyperlink r:id="rId7">
         <w:r>
@@ -1218,7 +1234,7 @@
         <w:pStyle w:val="Corpodetexto"/>
       </w:pPr>
       <w:r>
-        <w:t>Por conta da necessidade de realizar pesquisas no Direito, a ABJ desenvolveu, ao longo de sua história, algumas ferramentas que automatizam o fluxo manual de obtenção de dados. Essas ferramentas utilizam técnicas de raspagem de dados (Zhao 2017) que, em poucas palavras, envolvem imitar o que um ser humano faria para acessar as páginas, mas de forma automática. Vale ressaltar que essa não é uma estratégia oficial nem desejável de ser utilizada ao acessar dados públicos. No entanto, por conta das limitações do tribunal, utilizar raspagem de dados acaba sendo necessário para tornar as pesquisas viáveis.</w:t>
+        <w:t>Por conta da necessidade de realizar pesquisas no direito, a ABJ desenvolveu, ao longo de sua história, algumas ferramentas que automatizam o fluxo manual de obtenção de dados. Essas ferramentas utilizam técnicas de raspagem de dados (Zhao 2017) que, em poucas palavras, envolvem imitar o que um ser humano faria para acessar as páginas, mas de forma automática. Vale ressaltar que essa não é uma estratégia oficial nem desejável de ser utilizada ao acessar dados públicos. No entanto, por conta das limitações do tribunal, utilizar raspagem de dados acaba sendo necessário para tornar as pesquisas viáveis.</w:t>
       </w:r>
     </w:p>
     <w:p>
@@ -1268,6 +1284,7 @@
         <w:pStyle w:val="Corpodetexto"/>
       </w:pPr>
       <w:r>
+        <w:lastRenderedPageBreak/>
         <w:t>Outro filtro realizado foi o das varas. Foram consideradas 4 varas no total: 1ª vara empresarial e conflitos de arbitragem, 2ª vara empresarial e conflitos de arbitragem, 1ª vara regional de competência empresarial e de conflitos relacionados à arbitragem e 2ª vara regional de competência empresarial e de conflitos relacionados à arbitragem.</w:t>
       </w:r>
     </w:p>
@@ -1276,11 +1293,7 @@
         <w:pStyle w:val="Corpodetexto"/>
       </w:pPr>
       <w:r>
-        <w:t xml:space="preserve">A pesquisa retornou um total de 348 decisões, disponibilizadas entre março de 2018 e novembro de 2022. Dentre esses casos, foram encontrados 338 números de processos únicos, já que um processo pode </w:t>
-      </w:r>
-      <w:r>
-        <w:lastRenderedPageBreak/>
-        <w:t>apresentar mais de uma decisão. A consulta desses processos individualmente retornou 337 casos (1 caso foi descartado por estar em segredo de justiça). A base bruta final, portanto, possui 337 processos.</w:t>
+        <w:t>A pesquisa retornou um total de 348 decisões, disponibilizadas entre março de 2018 e novembro de 2022. Dentre esses casos, foram encontrados 338 números de processos únicos, já que um processo pode apresentar mais de uma decisão. A consulta desses processos individualmente retornou 337 casos (1 caso foi descartado por estar em segredo de justiça). A base bruta final, portanto, possui 337 processos.</w:t>
       </w:r>
     </w:p>
     <w:p>
@@ -1288,7 +1301,15 @@
         <w:pStyle w:val="Corpodetexto"/>
       </w:pPr>
       <w:r>
-        <w:t>Neste ponto, uma discussão pode ser iniciada sobre o volume total de ações. Por envolver casos que potencialmente correm em segredo de justiça, é possível que uma parte dos casos não são acessíveis através do banco de sentenças. Além disso, por envolver apenas as varas empresariais, o recorte pode apresentar limitações de espaço (regiões) e tempo (criação das varas)</w:t>
+        <w:t>Neste ponto, algumas ressalvas devem ser apresentadas sobre o volume total de ações.</w:t>
+      </w:r>
+    </w:p>
+    <w:p>
+      <w:pPr>
+        <w:pStyle w:val="Corpodetexto"/>
+      </w:pPr>
+      <w:r>
+        <w:t>Por envolver casos que potencialmente correm em segredo de justiça, é possível que uma parte dos casos não seja acessível através do banco de sentenças. Além disso, por envolver apenas as varas empresariais, o recorte pode apresentar limitações de espaço (regiões) e tempo (criação das varas)</w:t>
       </w:r>
       <w:r>
         <w:rPr>
@@ -1297,7 +1318,15 @@
         <w:footnoteReference w:id="2"/>
       </w:r>
       <w:r>
-        <w:t>. Por último, por se tratar de um estudo retrospectivo (envolve apenas casos com sentença), pode ser que casos que ainda estão ativos fiquem de fora da lista. De qualquer forma, espera-se que a lista obtida, depois de limpa, possa ser utilizada como amostra aleatória da população de todos os processos relacionados a arbitragem.</w:t>
+        <w:t>. Por último, por se tratar de um estudo retrospectivo (envolve apenas casos com sentença), casos ainda ativos ficaram fora da lista, que pode não detectar tendências ou mudanças mais recentes no perfil desses conflitos.</w:t>
+      </w:r>
+    </w:p>
+    <w:p>
+      <w:pPr>
+        <w:pStyle w:val="Corpodetexto"/>
+      </w:pPr>
+      <w:r>
+        <w:t>De qualquer forma, espera-se que a lista obtida, depois de limpa, possa ser utilizada como amostra aleatória da população de todos os processos relacionados a arbitragem.</w:t>
       </w:r>
     </w:p>
     <w:p>
@@ -1305,7 +1334,7 @@
         <w:pStyle w:val="Ttulo1"/>
       </w:pPr>
       <w:bookmarkStart w:id="4" w:name="arrumação"/>
-      <w:bookmarkStart w:id="5" w:name="_Toc135729743"/>
+      <w:bookmarkStart w:id="5" w:name="_Toc136190939"/>
       <w:bookmarkEnd w:id="2"/>
       <w:r>
         <w:lastRenderedPageBreak/>
@@ -2238,7 +2267,7 @@
         <w:pStyle w:val="Ttulo2"/>
       </w:pPr>
       <w:bookmarkStart w:id="9" w:name="revisão-manual"/>
-      <w:bookmarkStart w:id="10" w:name="_Toc135729744"/>
+      <w:bookmarkStart w:id="10" w:name="_Toc136190940"/>
       <w:r>
         <w:lastRenderedPageBreak/>
         <w:t>Revisão manual</w:t>
@@ -2660,7 +2689,7 @@
         <w:pStyle w:val="Corpodetexto"/>
       </w:pPr>
       <w:r>
-        <w:t xml:space="preserve">Por último, três colunas foram adicionadas após a classificação manual. A primeira é com relação à concessão de liminar em casos de medida cautelar. A segunda é que, na revisão manual, vários casos relacionados à Unimed foram detectados. Uma coluna </w:t>
+        <w:t xml:space="preserve">Por último, três colunas foram adicionadas após a classificação manual. A primeira é com relação à concessão de liminar em casos de medida cautelar. A segunda decorreu do fato de, na revisão manual, vários casos relacionados à Unimed terem sido detectados. Assim, uma coluna </w:t>
       </w:r>
       <w:r>
         <w:rPr>
@@ -2696,7 +2725,7 @@
         <w:pStyle w:val="Ttulo2"/>
       </w:pPr>
       <w:bookmarkStart w:id="12" w:name="segunda-instância"/>
-      <w:bookmarkStart w:id="13" w:name="_Toc135729745"/>
+      <w:bookmarkStart w:id="13" w:name="_Toc136190941"/>
       <w:bookmarkEnd w:id="9"/>
       <w:r>
         <w:t>Segunda instância</w:t>
@@ -2708,7 +2737,7 @@
         <w:pStyle w:val="FirstParagraph"/>
       </w:pPr>
       <w:r>
-        <w:t>Depois de baixar e revisar as sentenças, procurou-se os números de processos obtidos na segunda instância. Foram considerados apenas casos com apenas um recurso (agravo de instrumento ou apelação). Por exemplo, processos que tiveram mais de um agravo de instrumento foram desconsiderados.</w:t>
+        <w:t>Depois de baixar e revisar as sentenças, procuraram-se os números de processos obtidos na segunda instância. Foram considerados casos com apenas um recurso (agravo de instrumento ou apelação). Por exemplo, processos que tiveram mais de um agravo de instrumento foram desconsiderados.</w:t>
       </w:r>
     </w:p>
     <w:p>
@@ -2725,7 +2754,7 @@
       </w:pPr>
       <w:r>
         <w:lastRenderedPageBreak/>
-        <w:t>Após o filtro inicial, a base passou por uma revisão manual. A revisão foi realizada nos 57 casos que tinham alguma decisão diferente de não provimento Na nova análise, foram incluídas duas informações manualmente: se a decisão arbitral foi reformada e uma coluna identificando se o caso era relacionado com a Unimed.</w:t>
+        <w:t>Após o filtro inicial, a base passou por uma revisão manual. A revisão foi realizada nos 57 casos que tinham alguma decisão diferente de não provimento. Na nova análise, foram incluídas duas informações manualmente: se a decisão arbitral foi reformada e uma coluna identificando se o caso era relacionado com a Unimed.</w:t>
       </w:r>
     </w:p>
     <w:p>
@@ -2760,7 +2789,7 @@
         <w:pStyle w:val="Ttulo1"/>
       </w:pPr>
       <w:bookmarkStart w:id="14" w:name="análise"/>
-      <w:bookmarkStart w:id="15" w:name="_Toc135729746"/>
+      <w:bookmarkStart w:id="15" w:name="_Toc136190942"/>
       <w:bookmarkEnd w:id="4"/>
       <w:bookmarkEnd w:id="12"/>
       <w:r>
@@ -2772,14 +2801,6 @@
     <w:p>
       <w:pPr>
         <w:pStyle w:val="FirstParagraph"/>
-      </w:pPr>
-      <w:r>
-        <w:t>A base possui 289 casos, dentre os quais 226 são digitais ou digitalizados (78%). Em uma nova análise manual mais aprofundada, seriam considerados apenas processos digitais ou digitalizados.</w:t>
-      </w:r>
-    </w:p>
-    <w:p>
-      <w:pPr>
-        <w:pStyle w:val="Corpodetexto"/>
       </w:pPr>
       <w:r>
         <w:t>Em seguida, são apresentadas tabelas das classes e assuntos mais comuns nos processos encontrados. É importante destacar que classes e assuntos nem sempre identificam corretamente o tipo de ação, tanto por motivos de taxonomia (o tipo de processo não existe na classificação do CNJ) quanto por motivos de má classificação (a pessoa que protocolou a ação colocou uma classe/assunto inadequada). Por isso, a classe e assunto não está sendo usada para classificar os tipos de processo.</w:t>
@@ -4066,7 +4087,6 @@
         <w:pStyle w:val="Corpodetexto"/>
       </w:pPr>
       <w:r>
-        <w:lastRenderedPageBreak/>
         <w:t xml:space="preserve">A </w:t>
       </w:r>
       <w:hyperlink w:anchor="tbl-valor">
@@ -4087,6 +4107,7 @@
       </w:pPr>
       <w:bookmarkStart w:id="18" w:name="tbl-valor"/>
       <w:r>
+        <w:lastRenderedPageBreak/>
         <w:t>Tabela 7: Faixas de valores</w:t>
       </w:r>
     </w:p>
@@ -5208,7 +5229,7 @@
         </w:r>
       </w:hyperlink>
       <w:r>
-        <w:t xml:space="preserve"> mostra a contagem e proporção de processos por câmara arbitral de origem. Em 65% dos casos, a câmara não foi identificada na sentença do processo. Com exceção dos casos da Unimed, os demais processos encontram-se distribuídos em várias câmaras arbitrais.</w:t>
+        <w:t xml:space="preserve"> mostra a contagem e proporção de processos por câmara arbitral de origem nas anulatórias. Com exceção dos casos da Unimed, os demais processos encontram-se distribuídos em várias câmaras arbitrais.</w:t>
       </w:r>
     </w:p>
     <w:p>
@@ -5229,9 +5250,9 @@
         <w:tblCaption w:val="Tabela 10: Quantidade de processos por câmara arbitral de origem"/>
       </w:tblPr>
       <w:tblGrid>
-        <w:gridCol w:w="7916"/>
-        <w:gridCol w:w="578"/>
-        <w:gridCol w:w="910"/>
+        <w:gridCol w:w="8017"/>
+        <w:gridCol w:w="465"/>
+        <w:gridCol w:w="922"/>
       </w:tblGrid>
       <w:tr>
         <w:trPr>
@@ -5296,35 +5317,35 @@
               <w:jc w:val="left"/>
             </w:pPr>
             <w:r>
-              <w:t>Não identificado</w:t>
-            </w:r>
-          </w:p>
-        </w:tc>
-        <w:tc>
-          <w:tcPr>
-            <w:tcW w:w="0" w:type="auto"/>
-          </w:tcPr>
-          <w:p>
-            <w:pPr>
-              <w:pStyle w:val="Compact"/>
-              <w:jc w:val="right"/>
-            </w:pPr>
-            <w:r>
-              <w:t>188</w:t>
-            </w:r>
-          </w:p>
-        </w:tc>
-        <w:tc>
-          <w:tcPr>
-            <w:tcW w:w="0" w:type="auto"/>
-          </w:tcPr>
-          <w:p>
-            <w:pPr>
-              <w:pStyle w:val="Compact"/>
-              <w:jc w:val="right"/>
-            </w:pPr>
-            <w:r>
-              <w:t>65.1%</w:t>
+              <w:t>Câmara Arbitral do Fórum Unimed</w:t>
+            </w:r>
+          </w:p>
+        </w:tc>
+        <w:tc>
+          <w:tcPr>
+            <w:tcW w:w="0" w:type="auto"/>
+          </w:tcPr>
+          <w:p>
+            <w:pPr>
+              <w:pStyle w:val="Compact"/>
+              <w:jc w:val="right"/>
+            </w:pPr>
+            <w:r>
+              <w:t>58</w:t>
+            </w:r>
+          </w:p>
+        </w:tc>
+        <w:tc>
+          <w:tcPr>
+            <w:tcW w:w="0" w:type="auto"/>
+          </w:tcPr>
+          <w:p>
+            <w:pPr>
+              <w:pStyle w:val="Compact"/>
+              <w:jc w:val="right"/>
+            </w:pPr>
+            <w:r>
+              <w:t>61.1%</w:t>
             </w:r>
           </w:p>
         </w:tc>
@@ -5344,83 +5365,178 @@
               <w:jc w:val="left"/>
             </w:pPr>
             <w:r>
+              <w:t>Centro de Arbitragem e Mediação da Câmara de Comércio Brasil-Canadá CAM-CCBC</w:t>
+            </w:r>
+          </w:p>
+        </w:tc>
+        <w:tc>
+          <w:tcPr>
+            <w:tcW w:w="0" w:type="auto"/>
+          </w:tcPr>
+          <w:p>
+            <w:pPr>
+              <w:pStyle w:val="Compact"/>
+              <w:jc w:val="right"/>
+            </w:pPr>
+            <w:r>
+              <w:t>9</w:t>
+            </w:r>
+          </w:p>
+        </w:tc>
+        <w:tc>
+          <w:tcPr>
+            <w:tcW w:w="0" w:type="auto"/>
+          </w:tcPr>
+          <w:p>
+            <w:pPr>
+              <w:pStyle w:val="Compact"/>
+              <w:jc w:val="right"/>
+            </w:pPr>
+            <w:r>
+              <w:t>9.5%</w:t>
+            </w:r>
+          </w:p>
+        </w:tc>
+      </w:tr>
+      <w:tr>
+        <w:trPr>
+          <w:jc w:val="left"/>
+        </w:trPr>
+        <w:tc>
+          <w:tcPr>
+            <w:tcW w:w="0" w:type="auto"/>
+          </w:tcPr>
+          <w:p>
+            <w:pPr>
+              <w:pStyle w:val="Compact"/>
+              <w:jc w:val="left"/>
+            </w:pPr>
+            <w:r>
+              <w:t>Conselho Arbitral do Estado de São Paulo - CAESP</w:t>
+            </w:r>
+          </w:p>
+        </w:tc>
+        <w:tc>
+          <w:tcPr>
+            <w:tcW w:w="0" w:type="auto"/>
+          </w:tcPr>
+          <w:p>
+            <w:pPr>
+              <w:pStyle w:val="Compact"/>
+              <w:jc w:val="right"/>
+            </w:pPr>
+            <w:r>
+              <w:t>5</w:t>
+            </w:r>
+          </w:p>
+        </w:tc>
+        <w:tc>
+          <w:tcPr>
+            <w:tcW w:w="0" w:type="auto"/>
+          </w:tcPr>
+          <w:p>
+            <w:pPr>
+              <w:pStyle w:val="Compact"/>
+              <w:jc w:val="right"/>
+            </w:pPr>
+            <w:r>
+              <w:t>5.3%</w:t>
+            </w:r>
+          </w:p>
+        </w:tc>
+      </w:tr>
+      <w:tr>
+        <w:trPr>
+          <w:cnfStyle w:val="000000010000" w:firstRow="0" w:lastRow="0" w:firstColumn="0" w:lastColumn="0" w:oddVBand="0" w:evenVBand="0" w:oddHBand="0" w:evenHBand="1" w:firstRowFirstColumn="0" w:firstRowLastColumn="0" w:lastRowFirstColumn="0" w:lastRowLastColumn="0"/>
+          <w:jc w:val="left"/>
+        </w:trPr>
+        <w:tc>
+          <w:tcPr>
+            <w:tcW w:w="0" w:type="auto"/>
+          </w:tcPr>
+          <w:p>
+            <w:pPr>
+              <w:pStyle w:val="Compact"/>
+              <w:jc w:val="left"/>
+            </w:pPr>
+            <w:r>
+              <w:t>Centro de Mediação e Arbitragem de São Paulo – TASP</w:t>
+            </w:r>
+          </w:p>
+        </w:tc>
+        <w:tc>
+          <w:tcPr>
+            <w:tcW w:w="0" w:type="auto"/>
+          </w:tcPr>
+          <w:p>
+            <w:pPr>
+              <w:pStyle w:val="Compact"/>
+              <w:jc w:val="right"/>
+            </w:pPr>
+            <w:r>
+              <w:t>4</w:t>
+            </w:r>
+          </w:p>
+        </w:tc>
+        <w:tc>
+          <w:tcPr>
+            <w:tcW w:w="0" w:type="auto"/>
+          </w:tcPr>
+          <w:p>
+            <w:pPr>
+              <w:pStyle w:val="Compact"/>
+              <w:jc w:val="right"/>
+            </w:pPr>
+            <w:r>
+              <w:t>4.2%</w:t>
+            </w:r>
+          </w:p>
+        </w:tc>
+      </w:tr>
+      <w:tr>
+        <w:trPr>
+          <w:jc w:val="left"/>
+        </w:trPr>
+        <w:tc>
+          <w:tcPr>
+            <w:tcW w:w="0" w:type="auto"/>
+          </w:tcPr>
+          <w:p>
+            <w:pPr>
+              <w:pStyle w:val="Compact"/>
+              <w:jc w:val="left"/>
+            </w:pPr>
+            <w:r>
               <w:lastRenderedPageBreak/>
-              <w:t>Câmara Arbitral do Fórum Unimed</w:t>
-            </w:r>
-          </w:p>
-        </w:tc>
-        <w:tc>
-          <w:tcPr>
-            <w:tcW w:w="0" w:type="auto"/>
-          </w:tcPr>
-          <w:p>
-            <w:pPr>
-              <w:pStyle w:val="Compact"/>
-              <w:jc w:val="right"/>
-            </w:pPr>
-            <w:r>
-              <w:t>64</w:t>
-            </w:r>
-          </w:p>
-        </w:tc>
-        <w:tc>
-          <w:tcPr>
-            <w:tcW w:w="0" w:type="auto"/>
-          </w:tcPr>
-          <w:p>
-            <w:pPr>
-              <w:pStyle w:val="Compact"/>
-              <w:jc w:val="right"/>
-            </w:pPr>
-            <w:r>
-              <w:t>22.1%</w:t>
-            </w:r>
-          </w:p>
-        </w:tc>
-      </w:tr>
-      <w:tr>
-        <w:trPr>
-          <w:jc w:val="left"/>
-        </w:trPr>
-        <w:tc>
-          <w:tcPr>
-            <w:tcW w:w="0" w:type="auto"/>
-          </w:tcPr>
-          <w:p>
-            <w:pPr>
-              <w:pStyle w:val="Compact"/>
-              <w:jc w:val="left"/>
-            </w:pPr>
-            <w:r>
-              <w:t>Centro de Arbitragem e Mediação da Câmara de Comércio Brasil-Canadá CAM-CCBC</w:t>
-            </w:r>
-          </w:p>
-        </w:tc>
-        <w:tc>
-          <w:tcPr>
-            <w:tcW w:w="0" w:type="auto"/>
-          </w:tcPr>
-          <w:p>
-            <w:pPr>
-              <w:pStyle w:val="Compact"/>
-              <w:jc w:val="right"/>
-            </w:pPr>
-            <w:r>
-              <w:t>9</w:t>
-            </w:r>
-          </w:p>
-        </w:tc>
-        <w:tc>
-          <w:tcPr>
-            <w:tcW w:w="0" w:type="auto"/>
-          </w:tcPr>
-          <w:p>
-            <w:pPr>
-              <w:pStyle w:val="Compact"/>
-              <w:jc w:val="right"/>
-            </w:pPr>
-            <w:r>
-              <w:t>3.1%</w:t>
+              <w:t>Câmara de Conciliação, Mediação e Arbitragem CIESP/FIESP</w:t>
+            </w:r>
+          </w:p>
+        </w:tc>
+        <w:tc>
+          <w:tcPr>
+            <w:tcW w:w="0" w:type="auto"/>
+          </w:tcPr>
+          <w:p>
+            <w:pPr>
+              <w:pStyle w:val="Compact"/>
+              <w:jc w:val="right"/>
+            </w:pPr>
+            <w:r>
+              <w:t>4</w:t>
+            </w:r>
+          </w:p>
+        </w:tc>
+        <w:tc>
+          <w:tcPr>
+            <w:tcW w:w="0" w:type="auto"/>
+          </w:tcPr>
+          <w:p>
+            <w:pPr>
+              <w:pStyle w:val="Compact"/>
+              <w:jc w:val="right"/>
+            </w:pPr>
+            <w:r>
+              <w:t>4.2%</w:t>
             </w:r>
           </w:p>
         </w:tc>
@@ -5440,82 +5556,82 @@
               <w:jc w:val="left"/>
             </w:pPr>
             <w:r>
-              <w:t>Conselho Arbitral do Estado de São Paulo - CAESP</w:t>
-            </w:r>
-          </w:p>
-        </w:tc>
-        <w:tc>
-          <w:tcPr>
-            <w:tcW w:w="0" w:type="auto"/>
-          </w:tcPr>
-          <w:p>
-            <w:pPr>
-              <w:pStyle w:val="Compact"/>
-              <w:jc w:val="right"/>
-            </w:pPr>
-            <w:r>
-              <w:t>5</w:t>
-            </w:r>
-          </w:p>
-        </w:tc>
-        <w:tc>
-          <w:tcPr>
-            <w:tcW w:w="0" w:type="auto"/>
-          </w:tcPr>
-          <w:p>
-            <w:pPr>
-              <w:pStyle w:val="Compact"/>
-              <w:jc w:val="right"/>
-            </w:pPr>
-            <w:r>
-              <w:t>1.7%</w:t>
-            </w:r>
-          </w:p>
-        </w:tc>
-      </w:tr>
-      <w:tr>
-        <w:trPr>
-          <w:jc w:val="left"/>
-        </w:trPr>
-        <w:tc>
-          <w:tcPr>
-            <w:tcW w:w="0" w:type="auto"/>
-          </w:tcPr>
-          <w:p>
-            <w:pPr>
-              <w:pStyle w:val="Compact"/>
-              <w:jc w:val="left"/>
-            </w:pPr>
-            <w:r>
-              <w:t>Centro de Mediação e Arbitragem de São Paulo – TASP</w:t>
-            </w:r>
-          </w:p>
-        </w:tc>
-        <w:tc>
-          <w:tcPr>
-            <w:tcW w:w="0" w:type="auto"/>
-          </w:tcPr>
-          <w:p>
-            <w:pPr>
-              <w:pStyle w:val="Compact"/>
-              <w:jc w:val="right"/>
-            </w:pPr>
-            <w:r>
-              <w:t>4</w:t>
-            </w:r>
-          </w:p>
-        </w:tc>
-        <w:tc>
-          <w:tcPr>
-            <w:tcW w:w="0" w:type="auto"/>
-          </w:tcPr>
-          <w:p>
-            <w:pPr>
-              <w:pStyle w:val="Compact"/>
-              <w:jc w:val="right"/>
-            </w:pPr>
-            <w:r>
-              <w:t>1.4%</w:t>
+              <w:t>Câmara de Arbitragem do Mercado</w:t>
+            </w:r>
+          </w:p>
+        </w:tc>
+        <w:tc>
+          <w:tcPr>
+            <w:tcW w:w="0" w:type="auto"/>
+          </w:tcPr>
+          <w:p>
+            <w:pPr>
+              <w:pStyle w:val="Compact"/>
+              <w:jc w:val="right"/>
+            </w:pPr>
+            <w:r>
+              <w:t>2</w:t>
+            </w:r>
+          </w:p>
+        </w:tc>
+        <w:tc>
+          <w:tcPr>
+            <w:tcW w:w="0" w:type="auto"/>
+          </w:tcPr>
+          <w:p>
+            <w:pPr>
+              <w:pStyle w:val="Compact"/>
+              <w:jc w:val="right"/>
+            </w:pPr>
+            <w:r>
+              <w:t>2.1%</w:t>
+            </w:r>
+          </w:p>
+        </w:tc>
+      </w:tr>
+      <w:tr>
+        <w:trPr>
+          <w:jc w:val="left"/>
+        </w:trPr>
+        <w:tc>
+          <w:tcPr>
+            <w:tcW w:w="0" w:type="auto"/>
+          </w:tcPr>
+          <w:p>
+            <w:pPr>
+              <w:pStyle w:val="Compact"/>
+              <w:jc w:val="left"/>
+            </w:pPr>
+            <w:r>
+              <w:t>ARBITRIUM – Câmarade Conciliação Mediação, e Arbitragem</w:t>
+            </w:r>
+          </w:p>
+        </w:tc>
+        <w:tc>
+          <w:tcPr>
+            <w:tcW w:w="0" w:type="auto"/>
+          </w:tcPr>
+          <w:p>
+            <w:pPr>
+              <w:pStyle w:val="Compact"/>
+              <w:jc w:val="right"/>
+            </w:pPr>
+            <w:r>
+              <w:t>1</w:t>
+            </w:r>
+          </w:p>
+        </w:tc>
+        <w:tc>
+          <w:tcPr>
+            <w:tcW w:w="0" w:type="auto"/>
+          </w:tcPr>
+          <w:p>
+            <w:pPr>
+              <w:pStyle w:val="Compact"/>
+              <w:jc w:val="right"/>
+            </w:pPr>
+            <w:r>
+              <w:t>1.1%</w:t>
             </w:r>
           </w:p>
         </w:tc>
@@ -5535,82 +5651,82 @@
               <w:jc w:val="left"/>
             </w:pPr>
             <w:r>
-              <w:t>Câmara de Conciliação, Mediação e Arbitragem CIESP/FIESP</w:t>
-            </w:r>
-          </w:p>
-        </w:tc>
-        <w:tc>
-          <w:tcPr>
-            <w:tcW w:w="0" w:type="auto"/>
-          </w:tcPr>
-          <w:p>
-            <w:pPr>
-              <w:pStyle w:val="Compact"/>
-              <w:jc w:val="right"/>
-            </w:pPr>
-            <w:r>
-              <w:t>4</w:t>
-            </w:r>
-          </w:p>
-        </w:tc>
-        <w:tc>
-          <w:tcPr>
-            <w:tcW w:w="0" w:type="auto"/>
-          </w:tcPr>
-          <w:p>
-            <w:pPr>
-              <w:pStyle w:val="Compact"/>
-              <w:jc w:val="right"/>
-            </w:pPr>
-            <w:r>
-              <w:t>1.4%</w:t>
-            </w:r>
-          </w:p>
-        </w:tc>
-      </w:tr>
-      <w:tr>
-        <w:trPr>
-          <w:jc w:val="left"/>
-        </w:trPr>
-        <w:tc>
-          <w:tcPr>
-            <w:tcW w:w="0" w:type="auto"/>
-          </w:tcPr>
-          <w:p>
-            <w:pPr>
-              <w:pStyle w:val="Compact"/>
-              <w:jc w:val="left"/>
-            </w:pPr>
-            <w:r>
-              <w:t>Câmara de Arbitragem do Mercado</w:t>
-            </w:r>
-          </w:p>
-        </w:tc>
-        <w:tc>
-          <w:tcPr>
-            <w:tcW w:w="0" w:type="auto"/>
-          </w:tcPr>
-          <w:p>
-            <w:pPr>
-              <w:pStyle w:val="Compact"/>
-              <w:jc w:val="right"/>
-            </w:pPr>
-            <w:r>
-              <w:t>2</w:t>
-            </w:r>
-          </w:p>
-        </w:tc>
-        <w:tc>
-          <w:tcPr>
-            <w:tcW w:w="0" w:type="auto"/>
-          </w:tcPr>
-          <w:p>
-            <w:pPr>
-              <w:pStyle w:val="Compact"/>
-              <w:jc w:val="right"/>
-            </w:pPr>
-            <w:r>
-              <w:t>0.7%</w:t>
+              <w:t>CCI</w:t>
+            </w:r>
+          </w:p>
+        </w:tc>
+        <w:tc>
+          <w:tcPr>
+            <w:tcW w:w="0" w:type="auto"/>
+          </w:tcPr>
+          <w:p>
+            <w:pPr>
+              <w:pStyle w:val="Compact"/>
+              <w:jc w:val="right"/>
+            </w:pPr>
+            <w:r>
+              <w:t>1</w:t>
+            </w:r>
+          </w:p>
+        </w:tc>
+        <w:tc>
+          <w:tcPr>
+            <w:tcW w:w="0" w:type="auto"/>
+          </w:tcPr>
+          <w:p>
+            <w:pPr>
+              <w:pStyle w:val="Compact"/>
+              <w:jc w:val="right"/>
+            </w:pPr>
+            <w:r>
+              <w:t>1.1%</w:t>
+            </w:r>
+          </w:p>
+        </w:tc>
+      </w:tr>
+      <w:tr>
+        <w:trPr>
+          <w:jc w:val="left"/>
+        </w:trPr>
+        <w:tc>
+          <w:tcPr>
+            <w:tcW w:w="0" w:type="auto"/>
+          </w:tcPr>
+          <w:p>
+            <w:pPr>
+              <w:pStyle w:val="Compact"/>
+              <w:jc w:val="left"/>
+            </w:pPr>
+            <w:r>
+              <w:t>Centro Brasileiro de Mediação e Arbitragem –CBMA</w:t>
+            </w:r>
+          </w:p>
+        </w:tc>
+        <w:tc>
+          <w:tcPr>
+            <w:tcW w:w="0" w:type="auto"/>
+          </w:tcPr>
+          <w:p>
+            <w:pPr>
+              <w:pStyle w:val="Compact"/>
+              <w:jc w:val="right"/>
+            </w:pPr>
+            <w:r>
+              <w:t>1</w:t>
+            </w:r>
+          </w:p>
+        </w:tc>
+        <w:tc>
+          <w:tcPr>
+            <w:tcW w:w="0" w:type="auto"/>
+          </w:tcPr>
+          <w:p>
+            <w:pPr>
+              <w:pStyle w:val="Compact"/>
+              <w:jc w:val="right"/>
+            </w:pPr>
+            <w:r>
+              <w:t>1.1%</w:t>
             </w:r>
           </w:p>
         </w:tc>
@@ -5630,7 +5746,7 @@
               <w:jc w:val="left"/>
             </w:pPr>
             <w:r>
-              <w:t>ARBITRIUM – Câmarade Conciliação Mediação, e Arbitragem</w:t>
+              <w:t>Centro de Arbitragem EIRELI</w:t>
             </w:r>
           </w:p>
         </w:tc>
@@ -5658,26 +5774,26 @@
               <w:jc w:val="right"/>
             </w:pPr>
             <w:r>
-              <w:t>0.3%</w:t>
-            </w:r>
-          </w:p>
-        </w:tc>
-      </w:tr>
-      <w:tr>
-        <w:trPr>
-          <w:jc w:val="left"/>
-        </w:trPr>
-        <w:tc>
-          <w:tcPr>
-            <w:tcW w:w="0" w:type="auto"/>
-          </w:tcPr>
-          <w:p>
-            <w:pPr>
-              <w:pStyle w:val="Compact"/>
-              <w:jc w:val="left"/>
-            </w:pPr>
-            <w:r>
-              <w:t>CCI</w:t>
+              <w:t>1.1%</w:t>
+            </w:r>
+          </w:p>
+        </w:tc>
+      </w:tr>
+      <w:tr>
+        <w:trPr>
+          <w:jc w:val="left"/>
+        </w:trPr>
+        <w:tc>
+          <w:tcPr>
+            <w:tcW w:w="0" w:type="auto"/>
+          </w:tcPr>
+          <w:p>
+            <w:pPr>
+              <w:pStyle w:val="Compact"/>
+              <w:jc w:val="left"/>
+            </w:pPr>
+            <w:r>
+              <w:t>Conselho Arbitral da ASSOHONDA - Associação Brasileira de distribuidores Honda</w:t>
             </w:r>
           </w:p>
         </w:tc>
@@ -5705,7 +5821,7 @@
               <w:jc w:val="right"/>
             </w:pPr>
             <w:r>
-              <w:t>0.3%</w:t>
+              <w:t>1.1%</w:t>
             </w:r>
           </w:p>
         </w:tc>
@@ -5725,7 +5841,7 @@
               <w:jc w:val="left"/>
             </w:pPr>
             <w:r>
-              <w:t>Centro Brasileiro de Mediação e Arbitragem –CBMA</w:t>
+              <w:t>Corte Internacional de Mediação Conciliação e Arbitragem Extrajudicial -ARBITRARE</w:t>
             </w:r>
           </w:p>
         </w:tc>
@@ -5753,26 +5869,26 @@
               <w:jc w:val="right"/>
             </w:pPr>
             <w:r>
-              <w:t>0.3%</w:t>
-            </w:r>
-          </w:p>
-        </w:tc>
-      </w:tr>
-      <w:tr>
-        <w:trPr>
-          <w:jc w:val="left"/>
-        </w:trPr>
-        <w:tc>
-          <w:tcPr>
-            <w:tcW w:w="0" w:type="auto"/>
-          </w:tcPr>
-          <w:p>
-            <w:pPr>
-              <w:pStyle w:val="Compact"/>
-              <w:jc w:val="left"/>
-            </w:pPr>
-            <w:r>
-              <w:t>Centro de Arbitragem EIRELI</w:t>
+              <w:t>1.1%</w:t>
+            </w:r>
+          </w:p>
+        </w:tc>
+      </w:tr>
+      <w:tr>
+        <w:trPr>
+          <w:jc w:val="left"/>
+        </w:trPr>
+        <w:tc>
+          <w:tcPr>
+            <w:tcW w:w="0" w:type="auto"/>
+          </w:tcPr>
+          <w:p>
+            <w:pPr>
+              <w:pStyle w:val="Compact"/>
+              <w:jc w:val="left"/>
+            </w:pPr>
+            <w:r>
+              <w:t>Câmara Arbitral CAMVALE - Câmara de Arbitragem e Mediação do Vale do Paraíba</w:t>
             </w:r>
           </w:p>
         </w:tc>
@@ -5800,7 +5916,7 @@
               <w:jc w:val="right"/>
             </w:pPr>
             <w:r>
-              <w:t>0.3%</w:t>
+              <w:t>1.1%</w:t>
             </w:r>
           </w:p>
         </w:tc>
@@ -5820,7 +5936,7 @@
               <w:jc w:val="left"/>
             </w:pPr>
             <w:r>
-              <w:t>Conselho Arbitral da ASSOHONDA - Associação Brasileira de distribuidores Honda</w:t>
+              <w:t>Câmara da Bolsa Brasileira de Mercadorias</w:t>
             </w:r>
           </w:p>
         </w:tc>
@@ -5848,26 +5964,26 @@
               <w:jc w:val="right"/>
             </w:pPr>
             <w:r>
-              <w:t>0.3%</w:t>
-            </w:r>
-          </w:p>
-        </w:tc>
-      </w:tr>
-      <w:tr>
-        <w:trPr>
-          <w:jc w:val="left"/>
-        </w:trPr>
-        <w:tc>
-          <w:tcPr>
-            <w:tcW w:w="0" w:type="auto"/>
-          </w:tcPr>
-          <w:p>
-            <w:pPr>
-              <w:pStyle w:val="Compact"/>
-              <w:jc w:val="left"/>
-            </w:pPr>
-            <w:r>
-              <w:t>Corte Internacional de Mediação Conciliação e Arbitragem Extrajudicial -ARBITRARE</w:t>
+              <w:t>1.1%</w:t>
+            </w:r>
+          </w:p>
+        </w:tc>
+      </w:tr>
+      <w:tr>
+        <w:trPr>
+          <w:jc w:val="left"/>
+        </w:trPr>
+        <w:tc>
+          <w:tcPr>
+            <w:tcW w:w="0" w:type="auto"/>
+          </w:tcPr>
+          <w:p>
+            <w:pPr>
+              <w:pStyle w:val="Compact"/>
+              <w:jc w:val="left"/>
+            </w:pPr>
+            <w:r>
+              <w:t>Câmara de Mediação, Conciliação e Arbitragem de Osasco</w:t>
             </w:r>
           </w:p>
         </w:tc>
@@ -5895,7 +6011,7 @@
               <w:jc w:val="right"/>
             </w:pPr>
             <w:r>
-              <w:t>0.3%</w:t>
+              <w:t>1.1%</w:t>
             </w:r>
           </w:p>
         </w:tc>
@@ -5915,7 +6031,7 @@
               <w:jc w:val="left"/>
             </w:pPr>
             <w:r>
-              <w:t>Câmara Arbitral CAMVALE - Câmara de Arbitragem e Mediação do Vale do Paraíba</w:t>
+              <w:t>IMAESP – Instituto de Mediação do Estado de São Paulo</w:t>
             </w:r>
           </w:p>
         </w:tc>
@@ -5943,26 +6059,26 @@
               <w:jc w:val="right"/>
             </w:pPr>
             <w:r>
-              <w:t>0.3%</w:t>
-            </w:r>
-          </w:p>
-        </w:tc>
-      </w:tr>
-      <w:tr>
-        <w:trPr>
-          <w:jc w:val="left"/>
-        </w:trPr>
-        <w:tc>
-          <w:tcPr>
-            <w:tcW w:w="0" w:type="auto"/>
-          </w:tcPr>
-          <w:p>
-            <w:pPr>
-              <w:pStyle w:val="Compact"/>
-              <w:jc w:val="left"/>
-            </w:pPr>
-            <w:r>
-              <w:t>Câmara da Bolsa Brasileira de Mercadorias</w:t>
+              <w:t>1.1%</w:t>
+            </w:r>
+          </w:p>
+        </w:tc>
+      </w:tr>
+      <w:tr>
+        <w:trPr>
+          <w:jc w:val="left"/>
+        </w:trPr>
+        <w:tc>
+          <w:tcPr>
+            <w:tcW w:w="0" w:type="auto"/>
+          </w:tcPr>
+          <w:p>
+            <w:pPr>
+              <w:pStyle w:val="Compact"/>
+              <w:jc w:val="left"/>
+            </w:pPr>
+            <w:r>
+              <w:t>Instituto Brasileiro deMediação e Arbitragem</w:t>
             </w:r>
           </w:p>
         </w:tc>
@@ -5990,7 +6106,7 @@
               <w:jc w:val="right"/>
             </w:pPr>
             <w:r>
-              <w:t>0.3%</w:t>
+              <w:t>1.1%</w:t>
             </w:r>
           </w:p>
         </w:tc>
@@ -6010,7 +6126,7 @@
               <w:jc w:val="left"/>
             </w:pPr>
             <w:r>
-              <w:t>Câmara de Mediação, Conciliação e Arbitragem de Osasco</w:t>
+              <w:t>TNA – Tribunal Nacional de Mediação e Arbitragem</w:t>
             </w:r>
           </w:p>
         </w:tc>
@@ -6038,26 +6154,26 @@
               <w:jc w:val="right"/>
             </w:pPr>
             <w:r>
-              <w:t>0.3%</w:t>
-            </w:r>
-          </w:p>
-        </w:tc>
-      </w:tr>
-      <w:tr>
-        <w:trPr>
-          <w:jc w:val="left"/>
-        </w:trPr>
-        <w:tc>
-          <w:tcPr>
-            <w:tcW w:w="0" w:type="auto"/>
-          </w:tcPr>
-          <w:p>
-            <w:pPr>
-              <w:pStyle w:val="Compact"/>
-              <w:jc w:val="left"/>
-            </w:pPr>
-            <w:r>
-              <w:t>IMAESP – Instituto de Mediação do Estado de São Paulo</w:t>
+              <w:t>1.1%</w:t>
+            </w:r>
+          </w:p>
+        </w:tc>
+      </w:tr>
+      <w:tr>
+        <w:trPr>
+          <w:jc w:val="left"/>
+        </w:trPr>
+        <w:tc>
+          <w:tcPr>
+            <w:tcW w:w="0" w:type="auto"/>
+          </w:tcPr>
+          <w:p>
+            <w:pPr>
+              <w:pStyle w:val="Compact"/>
+              <w:jc w:val="left"/>
+            </w:pPr>
+            <w:r>
+              <w:t>Tribunal Arbitral e Mediação de São Paulo</w:t>
             </w:r>
           </w:p>
         </w:tc>
@@ -6085,7 +6201,7 @@
               <w:jc w:val="right"/>
             </w:pPr>
             <w:r>
-              <w:t>0.3%</w:t>
+              <w:t>1.1%</w:t>
             </w:r>
           </w:p>
         </w:tc>
@@ -6105,148 +6221,6 @@
               <w:jc w:val="left"/>
             </w:pPr>
             <w:r>
-              <w:t>Instituto Brasileiro deMediação e Arbitragem</w:t>
-            </w:r>
-          </w:p>
-        </w:tc>
-        <w:tc>
-          <w:tcPr>
-            <w:tcW w:w="0" w:type="auto"/>
-          </w:tcPr>
-          <w:p>
-            <w:pPr>
-              <w:pStyle w:val="Compact"/>
-              <w:jc w:val="right"/>
-            </w:pPr>
-            <w:r>
-              <w:t>1</w:t>
-            </w:r>
-          </w:p>
-        </w:tc>
-        <w:tc>
-          <w:tcPr>
-            <w:tcW w:w="0" w:type="auto"/>
-          </w:tcPr>
-          <w:p>
-            <w:pPr>
-              <w:pStyle w:val="Compact"/>
-              <w:jc w:val="right"/>
-            </w:pPr>
-            <w:r>
-              <w:t>0.3%</w:t>
-            </w:r>
-          </w:p>
-        </w:tc>
-      </w:tr>
-      <w:tr>
-        <w:trPr>
-          <w:jc w:val="left"/>
-        </w:trPr>
-        <w:tc>
-          <w:tcPr>
-            <w:tcW w:w="0" w:type="auto"/>
-          </w:tcPr>
-          <w:p>
-            <w:pPr>
-              <w:pStyle w:val="Compact"/>
-              <w:jc w:val="left"/>
-            </w:pPr>
-            <w:r>
-              <w:t>TNA – Tribunal Nacional de Mediação e Arbitragem</w:t>
-            </w:r>
-          </w:p>
-        </w:tc>
-        <w:tc>
-          <w:tcPr>
-            <w:tcW w:w="0" w:type="auto"/>
-          </w:tcPr>
-          <w:p>
-            <w:pPr>
-              <w:pStyle w:val="Compact"/>
-              <w:jc w:val="right"/>
-            </w:pPr>
-            <w:r>
-              <w:t>1</w:t>
-            </w:r>
-          </w:p>
-        </w:tc>
-        <w:tc>
-          <w:tcPr>
-            <w:tcW w:w="0" w:type="auto"/>
-          </w:tcPr>
-          <w:p>
-            <w:pPr>
-              <w:pStyle w:val="Compact"/>
-              <w:jc w:val="right"/>
-            </w:pPr>
-            <w:r>
-              <w:t>0.3%</w:t>
-            </w:r>
-          </w:p>
-        </w:tc>
-      </w:tr>
-      <w:tr>
-        <w:trPr>
-          <w:cnfStyle w:val="000000010000" w:firstRow="0" w:lastRow="0" w:firstColumn="0" w:lastColumn="0" w:oddVBand="0" w:evenVBand="0" w:oddHBand="0" w:evenHBand="1" w:firstRowFirstColumn="0" w:firstRowLastColumn="0" w:lastRowFirstColumn="0" w:lastRowLastColumn="0"/>
-          <w:jc w:val="left"/>
-        </w:trPr>
-        <w:tc>
-          <w:tcPr>
-            <w:tcW w:w="0" w:type="auto"/>
-          </w:tcPr>
-          <w:p>
-            <w:pPr>
-              <w:pStyle w:val="Compact"/>
-              <w:jc w:val="left"/>
-            </w:pPr>
-            <w:r>
-              <w:t>Tribunal Arbitral e Mediação de São Paulo</w:t>
-            </w:r>
-          </w:p>
-        </w:tc>
-        <w:tc>
-          <w:tcPr>
-            <w:tcW w:w="0" w:type="auto"/>
-          </w:tcPr>
-          <w:p>
-            <w:pPr>
-              <w:pStyle w:val="Compact"/>
-              <w:jc w:val="right"/>
-            </w:pPr>
-            <w:r>
-              <w:t>1</w:t>
-            </w:r>
-          </w:p>
-        </w:tc>
-        <w:tc>
-          <w:tcPr>
-            <w:tcW w:w="0" w:type="auto"/>
-          </w:tcPr>
-          <w:p>
-            <w:pPr>
-              <w:pStyle w:val="Compact"/>
-              <w:jc w:val="right"/>
-            </w:pPr>
-            <w:r>
-              <w:t>0.3%</w:t>
-            </w:r>
-          </w:p>
-        </w:tc>
-      </w:tr>
-      <w:tr>
-        <w:trPr>
-          <w:jc w:val="left"/>
-        </w:trPr>
-        <w:tc>
-          <w:tcPr>
-            <w:tcW w:w="0" w:type="auto"/>
-          </w:tcPr>
-          <w:p>
-            <w:pPr>
-              <w:pStyle w:val="Compact"/>
-              <w:jc w:val="left"/>
-            </w:pPr>
-            <w:r>
               <w:t>Total</w:t>
             </w:r>
           </w:p>
@@ -6261,7 +6235,7 @@
               <w:jc w:val="right"/>
             </w:pPr>
             <w:r>
-              <w:t>289</w:t>
+              <w:t>95</w:t>
             </w:r>
           </w:p>
         </w:tc>
@@ -6326,7 +6300,7 @@
                 <w:noProof/>
               </w:rPr>
               <w:drawing>
-                <wp:inline distT="0" distB="0" distL="0" distR="0" wp14:anchorId="5E7F0212" wp14:editId="497F4900">
+                <wp:inline distT="0" distB="0" distL="0" distR="0" wp14:anchorId="3B2F1D4E" wp14:editId="1984155A">
                   <wp:extent cx="5969000" cy="3410857"/>
                   <wp:effectExtent l="0" t="0" r="0" b="0"/>
                   <wp:docPr id="44" name="Picture"/>
@@ -6375,7 +6349,6 @@
               <w:jc w:val="left"/>
             </w:pPr>
             <w:r>
-              <w:lastRenderedPageBreak/>
               <w:t>Figura 1: Quantidade de decisões por ano</w:t>
             </w:r>
           </w:p>
@@ -6388,7 +6361,6 @@
         <w:pStyle w:val="Corpodetexto"/>
       </w:pPr>
       <w:r>
-        <w:lastRenderedPageBreak/>
         <w:t xml:space="preserve">A </w:t>
       </w:r>
       <w:hyperlink w:anchor="fig-no-tempo-categoria">
@@ -6427,8 +6399,9 @@
               <w:rPr>
                 <w:noProof/>
               </w:rPr>
+              <w:lastRenderedPageBreak/>
               <w:drawing>
-                <wp:inline distT="0" distB="0" distL="0" distR="0" wp14:anchorId="33206463" wp14:editId="7CB7E634">
+                <wp:inline distT="0" distB="0" distL="0" distR="0" wp14:anchorId="7B33D344" wp14:editId="0E3CD30A">
                   <wp:extent cx="5969000" cy="3410857"/>
                   <wp:effectExtent l="0" t="0" r="0" b="0"/>
                   <wp:docPr id="48" name="Picture"/>
@@ -6500,7 +6473,7 @@
         </w:r>
       </w:hyperlink>
       <w:r>
-        <w:t xml:space="preserve"> mostra os resultados dos processos por categoria, excluindo os acordos. Nas últimas linha e coluna, são apresentadas as contagens e proporções marginais. A proporção de casos extintos observada é mais alta do que o comum em análises de processos do TJSP. A taxa de procedência em anulatórias (considerando casos procedentes e parcialmente procedentes e excluindo acordos do denominador) é de 44% quando considerados os casos da Unimed. Excluídos os casos da Unimed, a taxa de procedência cai para 17%, conforme indicado na </w:t>
+        <w:t xml:space="preserve"> mostra os resultados dos processos por categoria, excluindo os acordos. Nas últimas linha e coluna, são apresentadas as contagens e proporções marginais. A proporção de casos extintos observada é mais alta do que o comum em análises de processos do TJSP. A taxa de procedência em anulatórias (considerando casos procedentes e parcialmente procedentes e excluindo acordos do denominador) é de 44%, quando considerados os casos da Unimed. Excluídos os casos da Unimed, a taxa de procedência cai para 17%, conforme indicado na </w:t>
       </w:r>
       <w:hyperlink w:anchor="tbl-resultado-unimed">
         <w:r>
@@ -7195,11 +7168,7 @@
         <w:t>viés de seleção em decisões judiciais</w:t>
       </w:r>
       <w:r>
-        <w:t xml:space="preserve"> (Priest e Klein 1984). Os processos que se manifestam no judiciário (por exemplo, ações de anulação de decisão arbitral) são uma amostra de todos os conflitos arbitrais, já que apenas uma parte dos casos vai para o judiciário. No entanto, essa amostra não é aleatória, já que a as probabilidades de dois caso irem ao </w:t>
-      </w:r>
-      <w:r>
-        <w:lastRenderedPageBreak/>
-        <w:t>judiciário após decisão arbitral não são as mesmas. Um caso tem maior probabilidade de se manifestar no judiciário se i) as partes têm grandes divergências sobre suas visões individuais da discussão e ii) se, do ponto de vista monetário, continuar a disputa vale à pena.</w:t>
+        <w:t xml:space="preserve"> (Priest e Klein 1984). Os processos que se manifestam no judiciário (por exemplo, ações de anulação de decisão arbitral) são uma amostra de todos os conflitos arbitrais, já que apenas uma parte dos casos vai para o judiciário. No entanto, essa amostra não é aleatória, já que a as probabilidades de dois casos irem ao judiciário após decisão arbitral não são as mesmas.</w:t>
       </w:r>
     </w:p>
     <w:p>
@@ -7207,17 +7176,45 @@
         <w:pStyle w:val="Corpodetexto"/>
       </w:pPr>
       <w:r>
-        <w:t xml:space="preserve">A existência de um mecanismo de seleção na criação de novos casos no judiciário serve para relativizar as análises de taxas de favorabilidade. Um importante resultado de Priest e Klein (1984) é que, considerando algumas premissas do sistema judiciário (como simetria de informação e existência de custas judiciais), </w:t>
+        <w:t xml:space="preserve">Os casos selecionados para serem judicializados são avaliados pelas partes e advogados de ambos os polos de acordo com suas características, em especial se i) há uma probabilidade ponderável do caso ser julgado favoravelmente sob sua perspectiva e ii) o montante do benefício econômico, considerada a probabilidade </w:t>
+      </w:r>
+      <w:r>
+        <w:lastRenderedPageBreak/>
+        <w:t>de êxito, compensa os custos de litigar, incluindo taxas, honorários com advogados, tempo, esforço e verbas sucumbenciais.</w:t>
+      </w:r>
+    </w:p>
+    <w:p>
+      <w:pPr>
+        <w:pStyle w:val="Corpodetexto"/>
+      </w:pPr>
+      <w:r>
+        <w:t>Como o caso é selecionado para ser judicializado quando tanto autor como réu consideram suas chances de êxito relevantes, ambos em média tendem a acertar, uma vez que não há elementos para considerar que um dos polos seria sistematicamente mais competente na avaliação de suas chances do que o outro. Por essa razão, as taxas de procedência de ações judiciais tendem, dadas certas condições (acesso a precedentes, custos para litigar e possibilidade de as partes transigirem), a 50%.</w:t>
+      </w:r>
+    </w:p>
+    <w:p>
+      <w:pPr>
+        <w:pStyle w:val="Corpodetexto"/>
+      </w:pPr>
+      <w:r>
+        <w:t>Nas discussões sobre a relação entre Poder Judiciário e arbitragem, a comunidade apresentou uma tendência a superestimar a importância das taxas de procedência como medida para a funcionalidade do sistema: quanto menor a taxa, mais funcional a relação. No entanto, esse mecanismo de seleção de casos serve para relativizar a importância das análises de taxas de procedência nesse contexto.</w:t>
+      </w:r>
+    </w:p>
+    <w:p>
+      <w:pPr>
+        <w:pStyle w:val="Corpodetexto"/>
+      </w:pPr>
+      <w:r>
+        <w:t xml:space="preserve">Assim, um importante resultado de Priest e Klein (1984) é que, considerando algumas premissas do sistema judiciário (como simetria de informação e existência de custos para litigar), </w:t>
       </w:r>
       <w:r>
         <w:rPr>
           <w:b/>
           <w:bCs/>
         </w:rPr>
-        <w:t>a taxa de decisões favoráveis no judiciário é diferente da probabilidade de reforma da decisão arbitral</w:t>
-      </w:r>
-      <w:r>
-        <w:t>. Ou seja, as taxas de 44% e 17% (retirando Unimed) não devem ser interpretadas como a probabilidade de reverter uma decisão arbitral no judiciário.</w:t>
+        <w:t>a taxa de decisões favoráveis no judiciário é diferente da probabilidade de reforma da decisão arbitral, compondo duas grandezas que não podem ser confundidas</w:t>
+      </w:r>
+      <w:r>
+        <w:t>. Falando especificamente dos resultados dessa pesquisa, as taxas de 44% e 17% (com e sem Unimed, respectivamente) não devem ser interpretadas como a probabilidade geral para se reverter uma decisão arbitral no judiciário.</w:t>
       </w:r>
     </w:p>
     <w:p>
@@ -7264,7 +7261,7 @@
                 <w:noProof/>
               </w:rPr>
               <w:drawing>
-                <wp:inline distT="0" distB="0" distL="0" distR="0" wp14:anchorId="36075A98" wp14:editId="532B3CE1">
+                <wp:inline distT="0" distB="0" distL="0" distR="0" wp14:anchorId="4E78D982" wp14:editId="0D3D36E2">
                   <wp:extent cx="5969000" cy="2984500"/>
                   <wp:effectExtent l="0" t="0" r="0" b="0"/>
                   <wp:docPr id="53" name="Picture"/>
@@ -7336,7 +7333,7 @@
         </w:r>
       </w:hyperlink>
       <w:r>
-        <w:t xml:space="preserve"> mostra os tempos médios e medianos, geral e por categoria. Os processos mais longos são os de convenção arbitral, com mediana de quase um ano. Já os processos mais curtos são os de anulação, com mediana de aproximadamente seis meses.</w:t>
+        <w:t xml:space="preserve"> mostra os tempos médios e medianos, geral e por categoria, em dias. Os processos mais longos são os de convenção arbitral, com mediana de quase um ano. Já os processos mais curtos são os de anulação, com mediana de aproximadamente seis meses.</w:t>
       </w:r>
     </w:p>
     <w:p>
@@ -7345,7 +7342,8 @@
       </w:pPr>
       <w:bookmarkStart w:id="26" w:name="tbl-tempo"/>
       <w:r>
-        <w:t>Tabela 12: Estatísticas descritivas dos tempos dos processos</w:t>
+        <w:lastRenderedPageBreak/>
+        <w:t>Tabela 12: Estatísticas descritivas dos tempos dos processos em dias</w:t>
       </w:r>
     </w:p>
     <w:tbl>
@@ -7354,7 +7352,7 @@
         <w:tblW w:w="0" w:type="auto"/>
         <w:jc w:val="left"/>
         <w:tblLook w:val="0020" w:firstRow="1" w:lastRow="0" w:firstColumn="0" w:lastColumn="0" w:noHBand="0" w:noVBand="0"/>
-        <w:tblCaption w:val="Tabela 12: Estatísticas descritivas dos tempos dos processos"/>
+        <w:tblCaption w:val="Tabela 12: Estatísticas descritivas dos tempos dos processos em dias"/>
       </w:tblPr>
       <w:tblGrid>
         <w:gridCol w:w="1426"/>
@@ -7800,10 +7798,9 @@
         <w:pStyle w:val="Ttulo2"/>
       </w:pPr>
       <w:bookmarkStart w:id="27" w:name="questões-adicionais"/>
-      <w:bookmarkStart w:id="28" w:name="_Toc135729747"/>
+      <w:bookmarkStart w:id="28" w:name="_Toc136190943"/>
       <w:bookmarkEnd w:id="26"/>
       <w:r>
-        <w:lastRenderedPageBreak/>
         <w:t>Questões adicionais</w:t>
       </w:r>
       <w:bookmarkEnd w:id="28"/>
@@ -7821,7 +7818,7 @@
         <w:pStyle w:val="Ttulo3"/>
       </w:pPr>
       <w:bookmarkStart w:id="29" w:name="X87b870c956ec96f2134761dff0f0cdc51a1affa"/>
-      <w:bookmarkStart w:id="30" w:name="_Toc135729748"/>
+      <w:bookmarkStart w:id="30" w:name="_Toc136190944"/>
       <w:r>
         <w:t>Como ficam as estatísticas retirando casos envolvendo a Unimed?</w:t>
       </w:r>
@@ -7832,7 +7829,7 @@
         <w:pStyle w:val="FirstParagraph"/>
       </w:pPr>
       <w:r>
-        <w:t>Quando analisamos processos relacionados à arbitragem no judiciário, é importante levar em conta a câmara arbitral de origem no processo. Infelizmente, essa informação não é pública, porém, em alguns casos, é possível identificar a câmara de origem através do nome da parte. Esse é o caso da Unimed, que segue um rito arbitral muito diferente das câmaras de arbitragem comuns. Por seguir um fluxo diferente, é de interesse recalcular as principais estatísticas do estudo retirando os 58 casos da Unimed.</w:t>
+        <w:t>A Unimed aparenta ser um caso de endemia processual (uma concentração grande de casos em torno de uma questão específica ou parte), que leva a um aumento na quantidade de casos de uma população de interesse. Por seguir um fluxo diferente, é de interesse recalcular as principais estatísticas do estudo retirando os 58 casos da Unimed.</w:t>
       </w:r>
     </w:p>
     <w:p>
@@ -8902,6 +8899,7 @@
         <w:pStyle w:val="Corpodetexto"/>
       </w:pPr>
       <w:r>
+        <w:lastRenderedPageBreak/>
         <w:t xml:space="preserve">A </w:t>
       </w:r>
       <w:hyperlink w:anchor="fig-resultado-vara-unimed">
@@ -8940,9 +8938,8 @@
               <w:rPr>
                 <w:noProof/>
               </w:rPr>
-              <w:lastRenderedPageBreak/>
               <w:drawing>
-                <wp:inline distT="0" distB="0" distL="0" distR="0" wp14:anchorId="3CCB5E67" wp14:editId="60F16703">
+                <wp:inline distT="0" distB="0" distL="0" distR="0" wp14:anchorId="006F29BD" wp14:editId="43A0DC86">
                   <wp:extent cx="5969000" cy="2984500"/>
                   <wp:effectExtent l="0" t="0" r="0" b="0"/>
                   <wp:docPr id="60" name="Picture"/>
@@ -9478,7 +9475,7 @@
         <w:pStyle w:val="Ttulo3"/>
       </w:pPr>
       <w:bookmarkStart w:id="35" w:name="X92fcf6fc05e51d960c4c267d1e3e4d3dbdb5043"/>
-      <w:bookmarkStart w:id="36" w:name="_Toc135729749"/>
+      <w:bookmarkStart w:id="36" w:name="_Toc136190945"/>
       <w:bookmarkEnd w:id="29"/>
       <w:bookmarkEnd w:id="34"/>
       <w:r>
@@ -9733,6 +9730,7 @@
               <w:jc w:val="left"/>
             </w:pPr>
             <w:r>
+              <w:lastRenderedPageBreak/>
               <w:t>Total</w:t>
             </w:r>
           </w:p>
@@ -9772,11 +9770,10 @@
         <w:pStyle w:val="Ttulo3"/>
       </w:pPr>
       <w:bookmarkStart w:id="38" w:name="X8ff66541b44a794cc6700bee440b07007d9a1e7"/>
-      <w:bookmarkStart w:id="39" w:name="_Toc135729750"/>
+      <w:bookmarkStart w:id="39" w:name="_Toc136190946"/>
       <w:bookmarkEnd w:id="35"/>
       <w:bookmarkEnd w:id="37"/>
       <w:r>
-        <w:lastRenderedPageBreak/>
         <w:t>Qual a média e mediana de valor para cada categoria de ação?</w:t>
       </w:r>
       <w:bookmarkEnd w:id="39"/>
@@ -10748,7 +10745,7 @@
         <w:pStyle w:val="Ttulo3"/>
       </w:pPr>
       <w:bookmarkStart w:id="42" w:name="Xa4ae9c97ebb39162af9ab83497bccad2859d12c"/>
-      <w:bookmarkStart w:id="43" w:name="_Toc135729751"/>
+      <w:bookmarkStart w:id="43" w:name="_Toc136190947"/>
       <w:bookmarkEnd w:id="38"/>
       <w:bookmarkEnd w:id="41"/>
       <w:r>
@@ -10801,7 +10798,7 @@
               </w:rPr>
               <w:lastRenderedPageBreak/>
               <w:drawing>
-                <wp:inline distT="0" distB="0" distL="0" distR="0" wp14:anchorId="2809D6E0" wp14:editId="1C8521B9">
+                <wp:inline distT="0" distB="0" distL="0" distR="0" wp14:anchorId="0D38E89C" wp14:editId="5B406523">
                   <wp:extent cx="5969000" cy="3410857"/>
                   <wp:effectExtent l="0" t="0" r="0" b="0"/>
                   <wp:docPr id="71" name="Picture"/>
@@ -10862,7 +10859,7 @@
         <w:pStyle w:val="Ttulo3"/>
       </w:pPr>
       <w:bookmarkStart w:id="45" w:name="segunda-instância-1"/>
-      <w:bookmarkStart w:id="46" w:name="_Toc135729752"/>
+      <w:bookmarkStart w:id="46" w:name="_Toc136190948"/>
       <w:bookmarkEnd w:id="42"/>
       <w:r>
         <w:t>Segunda instância</w:t>
@@ -13089,7 +13086,7 @@
         <w:pStyle w:val="Ttulo3"/>
       </w:pPr>
       <w:bookmarkStart w:id="52" w:name="X9e795b03510e6844a752ac30ce56d1c4523ab36"/>
-      <w:bookmarkStart w:id="53" w:name="_Toc135729753"/>
+      <w:bookmarkStart w:id="53" w:name="_Toc136190949"/>
       <w:bookmarkEnd w:id="45"/>
       <w:bookmarkEnd w:id="51"/>
       <w:r>
@@ -13113,7 +13110,7 @@
         <w:t>reforma da decisão arbitral em segunda instância</w:t>
       </w:r>
       <w:r>
-        <w:t>. Quando se observa um recurso provido, isso não significa, necessariamente, que a decisão artbitral em si foi reformada, já que o recurso pode reverter uma sentença de procedência da anulatória, o que mantém a decisão tomada em foro arbitral. É importante destacar que essa análise está sendo feita em segunda instância, ou seja, aqui existem dois mecanismos de seleção: um da decisão arbitral para a sentença da anulatória, e outra da sentença judicial até o acórdão. Por isso, destaca-se, novamente, que a taxa apresentada não deve ser interpretada como a probabilidade de reverter uma decisão arbitral.</w:t>
+        <w:t>. Quando se observa um recurso provido, isso não significa, necessariamente, que a decisão arbitral em si foi reformada, já que o recurso pode reverter uma sentença de procedência da anulatória, o que mantém a decisão tomada em foro arbitral. É importante destacar que essa análise está sendo feita em segunda instância, ou seja, aqui existem dois mecanismos de seleção: um da decisão arbitral para a sentença da anulatória, e outra da sentença judicial até o acórdão. Por isso, destaca-se, novamente, que a taxa apresentada não deve ser interpretada como a probabilidade de reverter uma decisão arbitral.</w:t>
       </w:r>
     </w:p>
     <w:p>
@@ -13129,7 +13126,7 @@
         <w:pStyle w:val="Corpodetexto"/>
       </w:pPr>
       <w:r>
-        <w:t>Dos 75 casos com decisão de mérito, foi identificado que 28 (37%) reformaram a decisão arbitral. Isso signfica que, após todos os mecanismos de seleção, ou seja, da decisão arbitral para a entrada do processo em primeira instância, e da sentença em primeira instância para o recurso, os poucos casos que sobram apresentam uma taxa de reforma de 37%.</w:t>
+        <w:t>Dos 75 casos com decisão de mérito, foi identificado que 28 (37%) reformaram a decisão arbitral. Isso significa que, após todos os mecanismos de seleção, ou seja, da decisão arbitral para a entrada do processo em primeira instância, e da sentença em primeira instância para o recurso, os poucos casos que sobram apresentam uma taxa de reforma de 37%.</w:t>
       </w:r>
     </w:p>
     <w:p>
@@ -13145,7 +13142,7 @@
         <w:pStyle w:val="Ttulo1"/>
       </w:pPr>
       <w:bookmarkStart w:id="54" w:name="referências"/>
-      <w:bookmarkStart w:id="55" w:name="_Toc135729754"/>
+      <w:bookmarkStart w:id="55" w:name="_Toc136190950"/>
       <w:bookmarkEnd w:id="14"/>
       <w:bookmarkEnd w:id="27"/>
       <w:bookmarkEnd w:id="52"/>
@@ -13304,10 +13301,7 @@
       <w:jc w:val="center"/>
     </w:pPr>
     <w:r>
-      <w:t xml:space="preserve"> Rua Bela Cintra - 768 - conjunto 102 - 10º</w:t>
-    </w:r>
-    <w:r>
-      <w:t xml:space="preserve"> andar- CEP 01415-000 - Consolação, São Paulo - SP</w:t>
+      <w:t xml:space="preserve"> Rua Bela Cintra - 768 - conjunto 102 - 10º andar- CEP 01415-000 - Consolação, São Paulo - SP</w:t>
     </w:r>
   </w:p>
   <w:p>
@@ -13401,7 +13395,7 @@
         <w:footnoteRef/>
       </w:r>
       <w:r>
-        <w:t xml:space="preserve"> O critério de exclusão dizia respeito à pertinência do caso ao objeto da pesquisa. Assim, casos nos quais as expressões apresentavam significados distintos (falsos cognatos) foram excluídos. Por exemplo, arbitragem no sentido de arbitragem de preço e não como método de resolução de disputas. Um caso foi identificado em uma nova categoria “Carta Arbitral” (1099760-61.2021.8.26.0100). O caso foi desconsiderado da análise.</w:t>
+        <w:t xml:space="preserve"> O critério de exclusão dizia respeito à pertinência do caso ao objeto da pesquisa. Assim, casos nos quais as expressões apresentavam significados distintos (falsos cognatos) foram excluídos. Por exemplo, arbitragem no sentido de arbitragem de preço e não como método de resolução de disputas. Em outros as expressões apareciam por conta de citações acidentais em precedentes e excertos de doutrina, a despeito do caso em si não tratar do tema de interesse. Por fim, um caso identificado em uma nova categoria “Carta Arbitral” (1099760-61.2021.8.26.0100) também foi desconsiderado da análise.</w:t>
       </w:r>
     </w:p>
   </w:footnote>
@@ -13455,7 +13449,7 @@
         <w:bdr w:val="none" w:sz="0" w:space="0" w:color="auto" w:frame="1"/>
       </w:rPr>
       <w:drawing>
-        <wp:inline distT="0" distB="0" distL="0" distR="0" wp14:anchorId="488651B3" wp14:editId="63F9154B">
+        <wp:inline distT="0" distB="0" distL="0" distR="0" wp14:anchorId="56A176F5" wp14:editId="0B5D712B">
           <wp:extent cx="1190625" cy="523875"/>
           <wp:effectExtent l="0" t="0" r="9525" b="9525"/>
           <wp:docPr id="1" name="Imagem 1" descr="Uma imagem contendo Interface gráfica do usuário&#10;&#10;Descrição gerada automaticamente"/>
@@ -14009,7 +14003,7 @@
   <w:num w:numId="16" w16cid:durableId="1231696422">
     <w:abstractNumId w:val="0"/>
   </w:num>
-  <w:num w:numId="17" w16cid:durableId="868253335">
+  <w:num w:numId="17" w16cid:durableId="521942888">
     <w:abstractNumId w:val="10"/>
   </w:num>
 </w:numbering>

</xml_diff>

<commit_message>
atualizar relatório com quantidade de sentenças
</commit_message>
<xml_diff>
--- a/inst/relatorio/relatorio.docx
+++ b/inst/relatorio/relatorio.docx
@@ -4599,7 +4599,7 @@
         <w:pStyle w:val="Corpodetexto"/>
       </w:pPr>
       <w:r>
-        <w:t xml:space="preserve">Em seguida, apresentam-se comparações entre a quantidade de sentenças realizadas no âmbito arbitral e a quantidade de anulatórias. Os dados de sentenças arbitrais foram levantados pela Dra Vera Cecília Monteiro de Barros e gentilmente fornecidos à equipe de pesquisa. Os dados revelam um total de 0 sentenças arbitrais no mesmo período que os dados levantados no TJSP.</w:t>
+        <w:t xml:space="preserve">Em seguida, apresentam-se comparações entre a quantidade de sentenças realizadas no âmbito arbitral e a quantidade de anulatórias. Os dados de sentenças arbitrais foram levantados pela Dra Vera Cecília Monteiro de Barros e gentilmente fornecidos à equipe de pesquisa. Os dados revelam um total de 606 sentenças arbitrais no mesmo período que os dados levantados no TJSP.</w:t>
       </w:r>
     </w:p>
     <w:p>
@@ -4653,11 +4653,11 @@
         <w:tblCaption w:val="Tabela 11: Comparação entre quantidade de decisões arbitrais e ações anulatórias"/>
       </w:tblPr>
       <w:tblGrid>
-        <w:gridCol w:w="436"/>
-        <w:gridCol w:w="4801"/>
-        <w:gridCol w:w="1184"/>
-        <w:gridCol w:w="1122"/>
-        <w:gridCol w:w="374"/>
+        <w:gridCol w:w="385"/>
+        <w:gridCol w:w="4235"/>
+        <w:gridCol w:w="1045"/>
+        <w:gridCol w:w="990"/>
+        <w:gridCol w:w="1265"/>
       </w:tblGrid>
       <w:tr>
         <w:trPr>
@@ -4719,7 +4719,7 @@
               <w:jc w:val="right"/>
             </w:pPr>
             <w:r>
-              <w:t xml:space="preserve">Taxa</w:t>
+              <w:t xml:space="preserve">Taxa de judicialização</w:t>
             </w:r>
           </w:p>
         </w:tc>

</xml_diff>